<commit_message>
Added Results and Visualization
</commit_message>
<xml_diff>
--- a/midterm_project_group2.docx
+++ b/midterm_project_group2.docx
@@ -13,6 +13,7 @@
       <w:r>
         <w:rPr>
           <w:b/>
+          <w:noProof/>
           <w:sz w:val="32"/>
           <w:lang w:eastAsia="de-AT"/>
         </w:rPr>
@@ -50,7 +51,7 @@
                     </pic:cNvPicPr>
                   </pic:nvPicPr>
                   <pic:blipFill>
-                    <a:blip r:embed="rId5">
+                    <a:blip r:embed="rId7">
                       <a:extLst>
                         <a:ext uri="{28A0092B-C50C-407E-A947-70E740481C1C}">
                           <a14:useLocalDpi xmlns:a14="http://schemas.microsoft.com/office/drawing/2010/main" val="0"/>
@@ -87,6 +88,7 @@
       <w:r>
         <w:rPr>
           <w:b/>
+          <w:noProof/>
           <w:sz w:val="32"/>
           <w:lang w:eastAsia="de-AT"/>
         </w:rPr>
@@ -124,7 +126,7 @@
                     </pic:cNvPicPr>
                   </pic:nvPicPr>
                   <pic:blipFill>
-                    <a:blip r:embed="rId6">
+                    <a:blip r:embed="rId8">
                       <a:extLst>
                         <a:ext uri="{28A0092B-C50C-407E-A947-70E740481C1C}">
                           <a14:useLocalDpi xmlns:a14="http://schemas.microsoft.com/office/drawing/2010/main" val="0"/>
@@ -268,13 +270,7 @@
         <w:jc w:val="center"/>
       </w:pPr>
       <w:r>
-        <w:t xml:space="preserve">VU </w:t>
-      </w:r>
-      <w:r>
-        <w:t>GIS Analysis Techniques</w:t>
-      </w:r>
-      <w:r>
-        <w:t xml:space="preserve"> 2</w:t>
+        <w:t>VU GIS Analysis Techniques 2</w:t>
       </w:r>
     </w:p>
     <w:p>
@@ -286,13 +282,7 @@
         </w:rPr>
       </w:pPr>
       <w:r>
-        <w:t>Course-Number GST.</w:t>
-      </w:r>
-      <w:r>
-        <w:t>200</w:t>
-      </w:r>
-      <w:r>
-        <w:t>UB</w:t>
+        <w:t>Course-Number GST.200UB</w:t>
       </w:r>
     </w:p>
     <w:p>
@@ -340,27 +330,23 @@
         <w:jc w:val="center"/>
         <w:rPr>
           <w:szCs w:val="18"/>
+          <w:lang w:val="de-AT"/>
         </w:rPr>
       </w:pPr>
       <w:r>
         <w:rPr>
           <w:b/>
           <w:szCs w:val="18"/>
-        </w:rPr>
-        <w:t>Michael</w:t>
-      </w:r>
-      <w:r>
-        <w:rPr>
-          <w:b/>
-          <w:szCs w:val="18"/>
-        </w:rPr>
-        <w:t xml:space="preserve"> </w:t>
+          <w:lang w:val="de-AT"/>
+        </w:rPr>
+        <w:t xml:space="preserve">Michael </w:t>
       </w:r>
       <w:r>
         <w:rPr>
           <w:b/>
           <w:caps/>
           <w:szCs w:val="18"/>
+          <w:lang w:val="de-AT"/>
         </w:rPr>
         <w:t>GaLITSCHITSCH</w:t>
       </w:r>
@@ -368,6 +354,7 @@
         <w:rPr>
           <w:b/>
           <w:szCs w:val="18"/>
+          <w:lang w:val="de-AT"/>
         </w:rPr>
         <w:t xml:space="preserve">, </w:t>
       </w:r>
@@ -377,27 +364,23 @@
         <w:jc w:val="center"/>
         <w:rPr>
           <w:szCs w:val="18"/>
+          <w:lang w:val="de-AT"/>
         </w:rPr>
       </w:pPr>
       <w:r>
         <w:rPr>
           <w:b/>
           <w:szCs w:val="18"/>
-        </w:rPr>
-        <w:t>Katharina</w:t>
-      </w:r>
-      <w:r>
-        <w:rPr>
-          <w:b/>
-          <w:szCs w:val="18"/>
-        </w:rPr>
-        <w:t xml:space="preserve"> </w:t>
+          <w:lang w:val="de-AT"/>
+        </w:rPr>
+        <w:t xml:space="preserve">Katharina </w:t>
       </w:r>
       <w:r>
         <w:rPr>
           <w:b/>
           <w:caps/>
           <w:szCs w:val="18"/>
+          <w:lang w:val="de-AT"/>
         </w:rPr>
         <w:t>KOSCHU</w:t>
       </w:r>
@@ -405,6 +388,7 @@
         <w:rPr>
           <w:b/>
           <w:szCs w:val="18"/>
+          <w:lang w:val="de-AT"/>
         </w:rPr>
         <w:t xml:space="preserve">, </w:t>
       </w:r>
@@ -414,27 +398,23 @@
         <w:jc w:val="center"/>
         <w:rPr>
           <w:szCs w:val="18"/>
+          <w:lang w:val="de-AT"/>
         </w:rPr>
       </w:pPr>
       <w:r>
         <w:rPr>
           <w:b/>
           <w:szCs w:val="18"/>
-        </w:rPr>
-        <w:t>David</w:t>
-      </w:r>
-      <w:r>
-        <w:rPr>
-          <w:b/>
-          <w:szCs w:val="18"/>
-        </w:rPr>
-        <w:t xml:space="preserve"> </w:t>
+          <w:lang w:val="de-AT"/>
+        </w:rPr>
+        <w:t xml:space="preserve">David </w:t>
       </w:r>
       <w:r>
         <w:rPr>
           <w:b/>
           <w:caps/>
           <w:szCs w:val="18"/>
+          <w:lang w:val="de-AT"/>
         </w:rPr>
         <w:t>LAMBERT</w:t>
       </w:r>
@@ -442,6 +422,7 @@
         <w:rPr>
           <w:b/>
           <w:szCs w:val="18"/>
+          <w:lang w:val="de-AT"/>
         </w:rPr>
         <w:t xml:space="preserve">, </w:t>
       </w:r>
@@ -541,50 +522,26 @@
         <w:rPr>
           <w:szCs w:val="18"/>
         </w:rPr>
-        <w:t>Prof</w:t>
-      </w:r>
-      <w:r>
+        <w:t>Prof. Thibaut Chassin, PhD</w:t>
+      </w:r>
+    </w:p>
+    <w:p>
+      <w:pPr>
+        <w:jc w:val="center"/>
         <w:rPr>
           <w:szCs w:val="18"/>
         </w:rPr>
-        <w:t xml:space="preserve">. </w:t>
-      </w:r>
-      <w:r>
+      </w:pPr>
+    </w:p>
+    <w:p>
+      <w:pPr>
+        <w:jc w:val="center"/>
         <w:rPr>
           <w:szCs w:val="18"/>
         </w:rPr>
-        <w:t>Thibaut</w:t>
-      </w:r>
-      <w:r>
-        <w:rPr>
-          <w:szCs w:val="18"/>
-        </w:rPr>
-        <w:t xml:space="preserve"> </w:t>
-      </w:r>
-      <w:r>
-        <w:rPr>
-          <w:szCs w:val="18"/>
-        </w:rPr>
-        <w:t>Chassin, PhD</w:t>
-      </w:r>
-    </w:p>
-    <w:p>
-      <w:pPr>
-        <w:jc w:val="center"/>
-        <w:rPr>
-          <w:szCs w:val="18"/>
-        </w:rPr>
-      </w:pPr>
-    </w:p>
-    <w:p>
-      <w:pPr>
-        <w:jc w:val="center"/>
-        <w:rPr>
-          <w:szCs w:val="18"/>
-        </w:rPr>
         <w:sectPr>
-          <w:footerReference w:type="default" r:id="rId7"/>
-          <w:footerReference w:type="first" r:id="rId8"/>
+          <w:footerReference w:type="default" r:id="rId9"/>
+          <w:footerReference w:type="first" r:id="rId10"/>
           <w:pgSz w:w="11906" w:h="16838" w:code="9"/>
           <w:pgMar w:top="1418" w:right="1418" w:bottom="1418" w:left="1701" w:header="709" w:footer="709" w:gutter="0"/>
           <w:pgNumType w:fmt="lowerRoman" w:start="1"/>
@@ -597,19 +554,7 @@
         <w:rPr>
           <w:szCs w:val="18"/>
         </w:rPr>
-        <w:t xml:space="preserve">Graz, </w:t>
-      </w:r>
-      <w:r>
-        <w:rPr>
-          <w:szCs w:val="18"/>
-        </w:rPr>
-        <w:t>December</w:t>
-      </w:r>
-      <w:r>
-        <w:rPr>
-          <w:szCs w:val="18"/>
-        </w:rPr>
-        <w:t xml:space="preserve"> 2025</w:t>
+        <w:t>Graz, December 2025</w:t>
       </w:r>
     </w:p>
     <w:p>
@@ -897,17 +842,96 @@
     </w:p>
     <w:p>
       <w:pPr>
+        <w:keepNext/>
+      </w:pPr>
+      <w:r>
         <w:rPr>
           <w:lang w:eastAsia="de-AT"/>
         </w:rPr>
-      </w:pPr>
-    </w:p>
-    <w:p>
-      <w:pPr>
+        <w:drawing>
+          <wp:inline distT="0" distB="0" distL="0" distR="0" wp14:anchorId="27F8E482" wp14:editId="7457BECF">
+            <wp:extent cx="5760720" cy="4244340"/>
+            <wp:effectExtent l="0" t="0" r="0" b="3810"/>
+            <wp:docPr id="1949151449" name="Grafik 1" descr="Ein Bild, das Karte, Screenshot enthält.&#10;&#10;KI-generierte Inhalte können fehlerhaft sein."/>
+            <wp:cNvGraphicFramePr>
+              <a:graphicFrameLocks xmlns:a="http://schemas.openxmlformats.org/drawingml/2006/main" noChangeAspect="1"/>
+            </wp:cNvGraphicFramePr>
+            <a:graphic xmlns:a="http://schemas.openxmlformats.org/drawingml/2006/main">
+              <a:graphicData uri="http://schemas.openxmlformats.org/drawingml/2006/picture">
+                <pic:pic xmlns:pic="http://schemas.openxmlformats.org/drawingml/2006/picture">
+                  <pic:nvPicPr>
+                    <pic:cNvPr id="1949151449" name="Grafik 1" descr="Ein Bild, das Karte, Screenshot enthält.&#10;&#10;KI-generierte Inhalte können fehlerhaft sein."/>
+                    <pic:cNvPicPr/>
+                  </pic:nvPicPr>
+                  <pic:blipFill>
+                    <a:blip r:embed="rId11"/>
+                    <a:stretch>
+                      <a:fillRect/>
+                    </a:stretch>
+                  </pic:blipFill>
+                  <pic:spPr>
+                    <a:xfrm>
+                      <a:off x="0" y="0"/>
+                      <a:ext cx="5760720" cy="4244340"/>
+                    </a:xfrm>
+                    <a:prstGeom prst="rect">
+                      <a:avLst/>
+                    </a:prstGeom>
+                  </pic:spPr>
+                </pic:pic>
+              </a:graphicData>
+            </a:graphic>
+          </wp:inline>
+        </w:drawing>
+      </w:r>
+    </w:p>
+    <w:p>
+      <w:pPr>
+        <w:pStyle w:val="Beschriftung"/>
         <w:rPr>
           <w:lang w:eastAsia="de-AT"/>
         </w:rPr>
       </w:pPr>
+      <w:r>
+        <w:t xml:space="preserve">Figure </w:t>
+      </w:r>
+      <w:r>
+        <w:fldChar w:fldCharType="begin"/>
+      </w:r>
+      <w:r>
+        <w:instrText xml:space="preserve"> SEQ Figure \* ARABIC </w:instrText>
+      </w:r>
+      <w:r>
+        <w:fldChar w:fldCharType="separate"/>
+      </w:r>
+      <w:r>
+        <w:rPr>
+          <w:noProof/>
+        </w:rPr>
+        <w:t>1</w:t>
+      </w:r>
+      <w:r>
+        <w:fldChar w:fldCharType="end"/>
+      </w:r>
+      <w:r>
+        <w:t xml:space="preserve">: Result of </w:t>
+      </w:r>
+      <w:r>
+        <w:t>the average walking distance from grid cell containing buildings to green spaces in Graz</w:t>
+      </w:r>
+    </w:p>
+    <w:p>
+      <w:pPr>
+        <w:rPr>
+          <w:lang w:eastAsia="de-AT"/>
+        </w:rPr>
+      </w:pPr>
+      <w:r>
+        <w:rPr>
+          <w:lang w:eastAsia="de-AT"/>
+        </w:rPr>
+        <w:t>Results in figure 1 show only one grid cell with a walking distance greater than about 450m to the nearest green space and barely any that are farther than 225m away. Result depends strongly on selection of routing network and what kind of green spaces (forest, park, private gardens or courtyards) are included in the analysis.</w:t>
+      </w:r>
     </w:p>
     <w:p>
       <w:pPr>
@@ -919,6 +943,10 @@
     <w:sdt>
       <w:sdtPr>
         <w:rPr>
+          <w:rFonts w:eastAsiaTheme="minorHAnsi" w:cs="Arial"/>
+          <w:b w:val="0"/>
+          <w:sz w:val="24"/>
+          <w:szCs w:val="22"/>
           <w:lang w:eastAsia="de-AT"/>
         </w:rPr>
         <w:tag w:val="CitaviBibliography"/>
@@ -927,14 +955,6 @@
           <w:docPart w:val="DefaultPlaceholder_-1854013440"/>
         </w:placeholder>
       </w:sdtPr>
-      <w:sdtEndPr>
-        <w:rPr>
-          <w:rFonts w:eastAsiaTheme="minorHAnsi" w:cs="Arial"/>
-          <w:b w:val="0"/>
-          <w:sz w:val="24"/>
-          <w:szCs w:val="22"/>
-        </w:rPr>
-      </w:sdtEndPr>
       <w:sdtContent>
         <w:p>
           <w:pPr>
@@ -1028,6 +1048,31 @@
 </w:document>
 </file>
 
+<file path=word/endnotes.xml><?xml version="1.0" encoding="utf-8"?>
+<w:endnotes xmlns:wpc="http://schemas.microsoft.com/office/word/2010/wordprocessingCanvas" xmlns:cx="http://schemas.microsoft.com/office/drawing/2014/chartex" xmlns:cx1="http://schemas.microsoft.com/office/drawing/2015/9/8/chartex" xmlns:cx2="http://schemas.microsoft.com/office/drawing/2015/10/21/chartex" xmlns:cx3="http://schemas.microsoft.com/office/drawing/2016/5/9/chartex" xmlns:cx4="http://schemas.microsoft.com/office/drawing/2016/5/10/chartex" xmlns:cx5="http://schemas.microsoft.com/office/drawing/2016/5/11/chartex" xmlns:cx6="http://schemas.microsoft.com/office/drawing/2016/5/12/chartex" xmlns:cx7="http://schemas.microsoft.com/office/drawing/2016/5/13/chartex" xmlns:cx8="http://schemas.microsoft.com/office/drawing/2016/5/14/chartex" xmlns:mc="http://schemas.openxmlformats.org/markup-compatibility/2006" xmlns:aink="http://schemas.microsoft.com/office/drawing/2016/ink" xmlns:am3d="http://schemas.microsoft.com/office/drawing/2017/model3d" xmlns:o="urn:schemas-microsoft-com:office:office" xmlns:oel="http://schemas.microsoft.com/office/2019/extlst" xmlns:r="http://schemas.openxmlformats.org/officeDocument/2006/relationships" xmlns:m="http://schemas.openxmlformats.org/officeDocument/2006/math" xmlns:v="urn:schemas-microsoft-com:vml" xmlns:wp14="http://schemas.microsoft.com/office/word/2010/wordprocessingDrawing" xmlns:wp="http://schemas.openxmlformats.org/drawingml/2006/wordprocessingDrawing" xmlns:w10="urn:schemas-microsoft-com:office:word" xmlns:w="http://schemas.openxmlformats.org/wordprocessingml/2006/main" xmlns:w14="http://schemas.microsoft.com/office/word/2010/wordml" xmlns:w15="http://schemas.microsoft.com/office/word/2012/wordml" xmlns:w16cex="http://schemas.microsoft.com/office/word/2018/wordml/cex" xmlns:w16cid="http://schemas.microsoft.com/office/word/2016/wordml/cid" xmlns:w16="http://schemas.microsoft.com/office/word/2018/wordml" xmlns:w16du="http://schemas.microsoft.com/office/word/2023/wordml/word16du" xmlns:w16sdtdh="http://schemas.microsoft.com/office/word/2020/wordml/sdtdatahash" xmlns:w16sdtfl="http://schemas.microsoft.com/office/word/2024/wordml/sdtformatlock" xmlns:w16se="http://schemas.microsoft.com/office/word/2015/wordml/symex" xmlns:wpg="http://schemas.microsoft.com/office/word/2010/wordprocessingGroup" xmlns:wpi="http://schemas.microsoft.com/office/word/2010/wordprocessingInk" xmlns:wne="http://schemas.microsoft.com/office/word/2006/wordml" xmlns:wps="http://schemas.microsoft.com/office/word/2010/wordprocessingShape" mc:Ignorable="w14 w15 w16se w16cid w16 w16cex w16sdtdh w16sdtfl w16du wp14">
+  <w:endnote w:type="separator" w:id="-1">
+    <w:p>
+      <w:pPr>
+        <w:spacing w:line="240" w:lineRule="auto"/>
+      </w:pPr>
+      <w:r>
+        <w:separator/>
+      </w:r>
+    </w:p>
+  </w:endnote>
+  <w:endnote w:type="continuationSeparator" w:id="0">
+    <w:p>
+      <w:pPr>
+        <w:spacing w:line="240" w:lineRule="auto"/>
+      </w:pPr>
+      <w:r>
+        <w:continuationSeparator/>
+      </w:r>
+    </w:p>
+  </w:endnote>
+</w:endnotes>
+</file>
+
 <file path=word/footer1.xml><?xml version="1.0" encoding="utf-8"?>
 <w:ftr xmlns:wpc="http://schemas.microsoft.com/office/word/2010/wordprocessingCanvas" xmlns:cx="http://schemas.microsoft.com/office/drawing/2014/chartex" xmlns:cx1="http://schemas.microsoft.com/office/drawing/2015/9/8/chartex" xmlns:cx2="http://schemas.microsoft.com/office/drawing/2015/10/21/chartex" xmlns:cx3="http://schemas.microsoft.com/office/drawing/2016/5/9/chartex" xmlns:cx4="http://schemas.microsoft.com/office/drawing/2016/5/10/chartex" xmlns:cx5="http://schemas.microsoft.com/office/drawing/2016/5/11/chartex" xmlns:cx6="http://schemas.microsoft.com/office/drawing/2016/5/12/chartex" xmlns:cx7="http://schemas.microsoft.com/office/drawing/2016/5/13/chartex" xmlns:cx8="http://schemas.microsoft.com/office/drawing/2016/5/14/chartex" xmlns:mc="http://schemas.openxmlformats.org/markup-compatibility/2006" xmlns:aink="http://schemas.microsoft.com/office/drawing/2016/ink" xmlns:am3d="http://schemas.microsoft.com/office/drawing/2017/model3d" xmlns:o="urn:schemas-microsoft-com:office:office" xmlns:oel="http://schemas.microsoft.com/office/2019/extlst" xmlns:r="http://schemas.openxmlformats.org/officeDocument/2006/relationships" xmlns:m="http://schemas.openxmlformats.org/officeDocument/2006/math" xmlns:v="urn:schemas-microsoft-com:vml" xmlns:wp14="http://schemas.microsoft.com/office/word/2010/wordprocessingDrawing" xmlns:wp="http://schemas.openxmlformats.org/drawingml/2006/wordprocessingDrawing" xmlns:w10="urn:schemas-microsoft-com:office:word" xmlns:w="http://schemas.openxmlformats.org/wordprocessingml/2006/main" xmlns:w14="http://schemas.microsoft.com/office/word/2010/wordml" xmlns:w15="http://schemas.microsoft.com/office/word/2012/wordml" xmlns:w16cex="http://schemas.microsoft.com/office/word/2018/wordml/cex" xmlns:w16cid="http://schemas.microsoft.com/office/word/2016/wordml/cid" xmlns:w16="http://schemas.microsoft.com/office/word/2018/wordml" xmlns:w16du="http://schemas.microsoft.com/office/word/2023/wordml/word16du" xmlns:w16sdtdh="http://schemas.microsoft.com/office/word/2020/wordml/sdtdatahash" xmlns:w16sdtfl="http://schemas.microsoft.com/office/word/2024/wordml/sdtformatlock" xmlns:w16se="http://schemas.microsoft.com/office/word/2015/wordml/symex" xmlns:wpg="http://schemas.microsoft.com/office/word/2010/wordprocessingGroup" xmlns:wpi="http://schemas.microsoft.com/office/word/2010/wordprocessingInk" xmlns:wne="http://schemas.microsoft.com/office/word/2006/wordml" xmlns:wps="http://schemas.microsoft.com/office/word/2010/wordprocessingShape" mc:Ignorable="w14 w15 w16se w16cid w16 w16cex w16sdtdh w16sdtfl w16du wp14">
   <w:sdt>
@@ -1084,6 +1129,31 @@
     </w:pPr>
   </w:p>
 </w:ftr>
+</file>
+
+<file path=word/footnotes.xml><?xml version="1.0" encoding="utf-8"?>
+<w:footnotes xmlns:wpc="http://schemas.microsoft.com/office/word/2010/wordprocessingCanvas" xmlns:cx="http://schemas.microsoft.com/office/drawing/2014/chartex" xmlns:cx1="http://schemas.microsoft.com/office/drawing/2015/9/8/chartex" xmlns:cx2="http://schemas.microsoft.com/office/drawing/2015/10/21/chartex" xmlns:cx3="http://schemas.microsoft.com/office/drawing/2016/5/9/chartex" xmlns:cx4="http://schemas.microsoft.com/office/drawing/2016/5/10/chartex" xmlns:cx5="http://schemas.microsoft.com/office/drawing/2016/5/11/chartex" xmlns:cx6="http://schemas.microsoft.com/office/drawing/2016/5/12/chartex" xmlns:cx7="http://schemas.microsoft.com/office/drawing/2016/5/13/chartex" xmlns:cx8="http://schemas.microsoft.com/office/drawing/2016/5/14/chartex" xmlns:mc="http://schemas.openxmlformats.org/markup-compatibility/2006" xmlns:aink="http://schemas.microsoft.com/office/drawing/2016/ink" xmlns:am3d="http://schemas.microsoft.com/office/drawing/2017/model3d" xmlns:o="urn:schemas-microsoft-com:office:office" xmlns:oel="http://schemas.microsoft.com/office/2019/extlst" xmlns:r="http://schemas.openxmlformats.org/officeDocument/2006/relationships" xmlns:m="http://schemas.openxmlformats.org/officeDocument/2006/math" xmlns:v="urn:schemas-microsoft-com:vml" xmlns:wp14="http://schemas.microsoft.com/office/word/2010/wordprocessingDrawing" xmlns:wp="http://schemas.openxmlformats.org/drawingml/2006/wordprocessingDrawing" xmlns:w10="urn:schemas-microsoft-com:office:word" xmlns:w="http://schemas.openxmlformats.org/wordprocessingml/2006/main" xmlns:w14="http://schemas.microsoft.com/office/word/2010/wordml" xmlns:w15="http://schemas.microsoft.com/office/word/2012/wordml" xmlns:w16cex="http://schemas.microsoft.com/office/word/2018/wordml/cex" xmlns:w16cid="http://schemas.microsoft.com/office/word/2016/wordml/cid" xmlns:w16="http://schemas.microsoft.com/office/word/2018/wordml" xmlns:w16du="http://schemas.microsoft.com/office/word/2023/wordml/word16du" xmlns:w16sdtdh="http://schemas.microsoft.com/office/word/2020/wordml/sdtdatahash" xmlns:w16sdtfl="http://schemas.microsoft.com/office/word/2024/wordml/sdtformatlock" xmlns:w16se="http://schemas.microsoft.com/office/word/2015/wordml/symex" xmlns:wpg="http://schemas.microsoft.com/office/word/2010/wordprocessingGroup" xmlns:wpi="http://schemas.microsoft.com/office/word/2010/wordprocessingInk" xmlns:wne="http://schemas.microsoft.com/office/word/2006/wordml" xmlns:wps="http://schemas.microsoft.com/office/word/2010/wordprocessingShape" mc:Ignorable="w14 w15 w16se w16cid w16 w16cex w16sdtdh w16sdtfl w16du wp14">
+  <w:footnote w:type="separator" w:id="-1">
+    <w:p>
+      <w:pPr>
+        <w:spacing w:line="240" w:lineRule="auto"/>
+      </w:pPr>
+      <w:r>
+        <w:separator/>
+      </w:r>
+    </w:p>
+  </w:footnote>
+  <w:footnote w:type="continuationSeparator" w:id="0">
+    <w:p>
+      <w:pPr>
+        <w:spacing w:line="240" w:lineRule="auto"/>
+      </w:pPr>
+      <w:r>
+        <w:continuationSeparator/>
+      </w:r>
+    </w:p>
+  </w:footnote>
+</w:footnotes>
 </file>
 
 <file path=word/numbering.xml><?xml version="1.0" encoding="utf-8"?>
@@ -1864,6 +1934,7 @@
   <w:style w:type="character" w:default="1" w:styleId="Absatz-Standardschriftart">
     <w:name w:val="Default Paragraph Font"/>
     <w:uiPriority w:val="1"/>
+    <w:semiHidden/>
     <w:unhideWhenUsed/>
   </w:style>
   <w:style w:type="table" w:default="1" w:styleId="NormaleTabelle">
@@ -2566,6 +2637,25 @@
       <w:szCs w:val="22"/>
       <w:lang w:val="en-GB" w:eastAsia="de-AT"/>
       <w14:ligatures w14:val="none"/>
+    </w:rPr>
+  </w:style>
+  <w:style w:type="paragraph" w:styleId="Beschriftung">
+    <w:name w:val="caption"/>
+    <w:basedOn w:val="Standard"/>
+    <w:next w:val="Standard"/>
+    <w:uiPriority w:val="35"/>
+    <w:unhideWhenUsed/>
+    <w:qFormat/>
+    <w:rsid w:val="00EA0624"/>
+    <w:pPr>
+      <w:spacing w:after="200" w:line="240" w:lineRule="auto"/>
+    </w:pPr>
+    <w:rPr>
+      <w:i/>
+      <w:iCs/>
+      <w:color w:val="0E2841" w:themeColor="text2"/>
+      <w:sz w:val="18"/>
+      <w:szCs w:val="18"/>
     </w:rPr>
   </w:style>
 </w:styles>
@@ -2657,7 +2747,6 @@
     <w:sig w:usb0="20000287" w:usb1="00000003" w:usb2="00000000" w:usb3="00000000" w:csb0="0000019F" w:csb1="00000000"/>
   </w:font>
   <w:font w:name="Aptos Display">
-    <w:altName w:val="Calibri"/>
     <w:charset w:val="00"/>
     <w:family w:val="swiss"/>
     <w:pitch w:val="variable"/>
@@ -2683,8 +2772,11 @@
   </w:compat>
   <w:rsids>
     <w:rsidRoot w:val="00F15B3B"/>
+    <w:rsid w:val="001424AF"/>
+    <w:rsid w:val="002E2545"/>
     <w:rsid w:val="00CD6695"/>
     <w:rsid w:val="00DA0598"/>
+    <w:rsid w:val="00DF6383"/>
     <w:rsid w:val="00F15B3B"/>
   </w:rsids>
   <m:mathPr>

</xml_diff>

<commit_message>
added Michael part to documentation
</commit_message>
<xml_diff>
--- a/midterm_project_group2.docx
+++ b/midterm_project_group2.docx
@@ -358,6 +358,14 @@
         </w:rPr>
         <w:t xml:space="preserve">, </w:t>
       </w:r>
+      <w:r>
+        <w:rPr>
+          <w:b/>
+          <w:szCs w:val="18"/>
+          <w:lang w:val="de-AT"/>
+        </w:rPr>
+        <w:t>1210807</w:t>
+      </w:r>
     </w:p>
     <w:p>
       <w:pPr>
@@ -649,20 +657,6 @@
     </w:p>
     <w:p>
       <w:pPr>
-        <w:rPr>
-          <w:lang w:eastAsia="de-AT"/>
-        </w:rPr>
-      </w:pPr>
-    </w:p>
-    <w:p>
-      <w:pPr>
-        <w:rPr>
-          <w:lang w:eastAsia="de-AT"/>
-        </w:rPr>
-      </w:pPr>
-    </w:p>
-    <w:p>
-      <w:pPr>
         <w:pStyle w:val="berschrift1"/>
       </w:pPr>
       <w:r>
@@ -671,17 +665,75 @@
     </w:p>
     <w:p>
       <w:pPr>
-        <w:rPr>
-          <w:lang w:eastAsia="de-AT"/>
-        </w:rPr>
-      </w:pPr>
-    </w:p>
-    <w:p>
-      <w:pPr>
-        <w:rPr>
-          <w:lang w:eastAsia="de-AT"/>
-        </w:rPr>
-      </w:pPr>
+        <w:spacing w:after="160"/>
+      </w:pPr>
+      <w:r>
+        <w:t>The initial landcover classification dataset contained multiple land use classes</w:t>
+      </w:r>
+      <w:r>
+        <w:t xml:space="preserve">. </w:t>
+      </w:r>
+      <w:r>
+        <w:t>First, classes 1, 3, and 6 from the landcover classification were identified as representing green space categories suitable for public access and recreation. These classes were combined into a single unified class to create a homogeneous green space layer. All other landcover classes were excluded from further analysis as they did not represent accessible green spaces.</w:t>
+      </w:r>
+      <w:r>
+        <w:t xml:space="preserve"> </w:t>
+      </w:r>
+      <w:r>
+        <w:t>To ensure analytical relevance and reduce computational complexity, a minimum area threshold was applied. Polygons smaller than 100 square meters were removed from the dataset</w:t>
+      </w:r>
+      <w:r>
+        <w:t>.</w:t>
+      </w:r>
+    </w:p>
+    <w:p>
+      <w:pPr>
+        <w:spacing w:after="160"/>
+      </w:pPr>
+      <w:r>
+        <w:t>The OSM leisure data were filtered to retain only polygon geometries, as point and line features do not adequately represent accessible green space areas. Consistent with the landcover processing, the same 100 square meter minimum area threshold was applied to the OSM features. All OSM leisure features were assigned to the same class identifier as the combined landcover classes to ensure consistency across data sources.</w:t>
+      </w:r>
+      <w:r>
+        <w:t xml:space="preserve"> </w:t>
+      </w:r>
+      <w:r>
+        <w:t>The filtered landcover and OSM datasets were then merged into a unified green space layer. A dissolve operation was performed to merge</w:t>
+      </w:r>
+      <w:r>
+        <w:t xml:space="preserve"> green space features.</w:t>
+      </w:r>
+    </w:p>
+    <w:p>
+      <w:pPr>
+        <w:spacing w:after="160"/>
+      </w:pPr>
+      <w:r>
+        <w:t xml:space="preserve">For accurate distance calculations along the pedestrian network, entry points were generated for each green space polygon. Rather than using simple polygon centroids, which may not accurately represent access locations, entry points were created at regular intervals along the boundaries of each green space. Points were placed approximately every </w:t>
+      </w:r>
+      <w:r>
+        <w:t>50</w:t>
+      </w:r>
+      <w:r>
+        <w:t xml:space="preserve"> meters along polygon boundaries, with a minimum of four entry points per polygon regardless of size. This approach provides a more realistic </w:t>
+      </w:r>
+      <w:r>
+        <w:lastRenderedPageBreak/>
+        <w:t>representation of multiple access locations to larger green spaces while maintaining computational efficiency.</w:t>
+      </w:r>
+    </w:p>
+    <w:p>
+      <w:pPr>
+        <w:spacing w:after="160"/>
+      </w:pPr>
+      <w:r>
+        <w:t>Building footprints were used as analysis points to represent the origins for accessibility calculations. Building data were extracted from OSM for the Graz study area, and building centroids were calculated to represent point locations.</w:t>
+      </w:r>
+      <w:r>
+        <w:t xml:space="preserve"> </w:t>
+      </w:r>
+      <w:r>
+        <w:t>All point datasets, including green space entry points and building analysis points, were snapped to their nearest nodes in the pedestrian network.</w:t>
+      </w:r>
     </w:p>
     <w:p>
       <w:pPr>
@@ -809,34 +861,28 @@
         <w:rPr>
           <w:lang w:eastAsia="de-AT"/>
         </w:rPr>
-        <w:t xml:space="preserve">Finally, the resulting values were spatially joined to a 100x100m grid, extending over the city of Graz. Based on the index of the grid cell, the average walking distance per cell was </w:t>
+        <w:t xml:space="preserve">Finally, the resulting values were spatially joined to a 100x100m grid, extending over the city of Graz. Based on the index of the grid cell, the average walking distance per cell was calculated. Grid cells with no building within them were dropped from the dataset, so the results only include </w:t>
       </w:r>
       <w:r>
         <w:rPr>
           <w:lang w:eastAsia="de-AT"/>
         </w:rPr>
+        <w:t>potentially inhabited cells, highlighting green spaces and their distribution in different regions of Graz.</w:t>
+      </w:r>
+    </w:p>
+    <w:p>
+      <w:pPr>
+        <w:rPr>
+          <w:lang w:eastAsia="de-AT"/>
+        </w:rPr>
+      </w:pPr>
+    </w:p>
+    <w:p>
+      <w:pPr>
+        <w:pStyle w:val="berschrift1"/>
+      </w:pPr>
+      <w:r>
         <w:lastRenderedPageBreak/>
-        <w:t xml:space="preserve">calculated. Grid cells with no building within them were dropped from the dataset, so the results only include </w:t>
-      </w:r>
-      <w:r>
-        <w:rPr>
-          <w:lang w:eastAsia="de-AT"/>
-        </w:rPr>
-        <w:t>potentially inhabited cells, highlighting green spaces and their distribution in different regions of Graz.</w:t>
-      </w:r>
-    </w:p>
-    <w:p>
-      <w:pPr>
-        <w:rPr>
-          <w:lang w:eastAsia="de-AT"/>
-        </w:rPr>
-      </w:pPr>
-    </w:p>
-    <w:p>
-      <w:pPr>
-        <w:pStyle w:val="berschrift1"/>
-      </w:pPr>
-      <w:r>
         <w:t>Results and visualization</w:t>
       </w:r>
     </w:p>
@@ -846,6 +892,7 @@
       </w:pPr>
       <w:r>
         <w:rPr>
+          <w:noProof/>
           <w:lang w:eastAsia="de-AT"/>
         </w:rPr>
         <w:drawing>
@@ -2740,7 +2787,6 @@
     <w:sig w:usb0="E0002EFF" w:usb1="C000785B" w:usb2="00000009" w:usb3="00000000" w:csb0="000001FF" w:csb1="00000000"/>
   </w:font>
   <w:font w:name="Aptos">
-    <w:altName w:val="Calibri"/>
     <w:charset w:val="00"/>
     <w:family w:val="swiss"/>
     <w:pitch w:val="variable"/>
@@ -2774,6 +2820,8 @@
     <w:rsidRoot w:val="00F15B3B"/>
     <w:rsid w:val="001424AF"/>
     <w:rsid w:val="002E2545"/>
+    <w:rsid w:val="009B4800"/>
+    <w:rsid w:val="00C137C4"/>
     <w:rsid w:val="00CD6695"/>
     <w:rsid w:val="00DA0598"/>
     <w:rsid w:val="00DF6383"/>

</xml_diff>

<commit_message>
updated intro and data chapter
</commit_message>
<xml_diff>
--- a/midterm_project_group2.docx
+++ b/midterm_project_group2.docx
@@ -580,6 +580,12 @@
           <w:lang w:eastAsia="de-AT"/>
         </w:rPr>
       </w:pPr>
+      <w:r>
+        <w:rPr>
+          <w:lang w:eastAsia="de-AT"/>
+        </w:rPr>
+        <w:t xml:space="preserve">The aim of this project is to replicate key components of the accessibility analysis presented in </w:t>
+      </w:r>
       <w:sdt>
         <w:sdtPr>
           <w:rPr>
@@ -615,7 +621,7 @@
             <w:rPr>
               <w:lang w:eastAsia="de-AT"/>
             </w:rPr>
-            <w:t>(Heikinheimo et al. 2023)</w:t>
+            <w:t>Heikinheimo et al. 2023</w:t>
           </w:r>
           <w:r>
             <w:rPr>
@@ -625,20 +631,43 @@
           </w:r>
         </w:sdtContent>
       </w:sdt>
-    </w:p>
-    <w:p>
-      <w:pPr>
-        <w:rPr>
-          <w:lang w:eastAsia="de-AT"/>
-        </w:rPr>
-      </w:pPr>
-    </w:p>
-    <w:p>
-      <w:pPr>
-        <w:rPr>
-          <w:lang w:eastAsia="de-AT"/>
-        </w:rPr>
-      </w:pPr>
+      <w:r>
+        <w:rPr>
+          <w:lang w:eastAsia="de-AT"/>
+        </w:rPr>
+        <w:t xml:space="preserve"> for the city of Graz. The original study investigates how easily residents in seven major Finnish cities can reach </w:t>
+      </w:r>
+      <w:r>
+        <w:rPr>
+          <w:lang w:eastAsia="de-AT"/>
+        </w:rPr>
+        <w:t xml:space="preserve">different types of </w:t>
+      </w:r>
+      <w:r>
+        <w:rPr>
+          <w:lang w:eastAsia="de-AT"/>
+        </w:rPr>
+        <w:t>green spaces by walking or cycling</w:t>
+      </w:r>
+      <w:r>
+        <w:rPr>
+          <w:lang w:eastAsia="de-AT"/>
+        </w:rPr>
+        <w:t>. The calculated distances to the nearest green space were aggregated into a grid.</w:t>
+      </w:r>
+    </w:p>
+    <w:p>
+      <w:pPr>
+        <w:rPr>
+          <w:lang w:eastAsia="de-AT"/>
+        </w:rPr>
+      </w:pPr>
+      <w:r>
+        <w:rPr>
+          <w:lang w:eastAsia="de-AT"/>
+        </w:rPr>
+        <w:t>In this project, this methodology was adapted only for pedestrians and a single class of green space. The results are also aggregated for potentially inhabited grid cells, based on the distribution of OpenStreetMap building data.</w:t>
+      </w:r>
     </w:p>
     <w:p>
       <w:pPr>
@@ -650,10 +679,129 @@
     </w:p>
     <w:p>
       <w:pPr>
-        <w:rPr>
-          <w:lang w:eastAsia="de-AT"/>
-        </w:rPr>
-      </w:pPr>
+        <w:pStyle w:val="Listenabsatz"/>
+        <w:numPr>
+          <w:ilvl w:val="0"/>
+          <w:numId w:val="10"/>
+        </w:numPr>
+        <w:rPr>
+          <w:lang w:eastAsia="de-AT"/>
+        </w:rPr>
+      </w:pPr>
+      <w:r>
+        <w:rPr>
+          <w:lang w:eastAsia="de-AT"/>
+        </w:rPr>
+        <w:t>BEV (Hg.) Land Cover (2021). http://bev.gv.at/Services/Produkte/Land-Cover/Land-Cover.html --&gt; Classes 1, 3, 6</w:t>
+      </w:r>
+    </w:p>
+    <w:p>
+      <w:pPr>
+        <w:pStyle w:val="Listenabsatz"/>
+        <w:numPr>
+          <w:ilvl w:val="0"/>
+          <w:numId w:val="10"/>
+        </w:numPr>
+        <w:rPr>
+          <w:lang w:eastAsia="de-AT"/>
+        </w:rPr>
+      </w:pPr>
+      <w:r>
+        <w:rPr>
+          <w:lang w:eastAsia="de-AT"/>
+        </w:rPr>
+        <w:t>OpenStreetMap Contributors:</w:t>
+      </w:r>
+    </w:p>
+    <w:p>
+      <w:pPr>
+        <w:pStyle w:val="Listenabsatz"/>
+        <w:numPr>
+          <w:ilvl w:val="1"/>
+          <w:numId w:val="10"/>
+        </w:numPr>
+        <w:rPr>
+          <w:lang w:eastAsia="de-AT"/>
+        </w:rPr>
+      </w:pPr>
+      <w:r>
+        <w:rPr>
+          <w:lang w:eastAsia="de-AT"/>
+        </w:rPr>
+        <w:t>Administrative Boundaries</w:t>
+      </w:r>
+    </w:p>
+    <w:p>
+      <w:pPr>
+        <w:pStyle w:val="Listenabsatz"/>
+        <w:numPr>
+          <w:ilvl w:val="1"/>
+          <w:numId w:val="10"/>
+        </w:numPr>
+        <w:rPr>
+          <w:lang w:eastAsia="de-AT"/>
+        </w:rPr>
+      </w:pPr>
+      <w:r>
+        <w:rPr>
+          <w:lang w:eastAsia="de-AT"/>
+        </w:rPr>
+        <w:t>Buildings</w:t>
+      </w:r>
+    </w:p>
+    <w:p>
+      <w:pPr>
+        <w:pStyle w:val="Listenabsatz"/>
+        <w:numPr>
+          <w:ilvl w:val="1"/>
+          <w:numId w:val="10"/>
+        </w:numPr>
+        <w:rPr>
+          <w:lang w:eastAsia="de-AT"/>
+        </w:rPr>
+      </w:pPr>
+      <w:r>
+        <w:rPr>
+          <w:lang w:eastAsia="de-AT"/>
+        </w:rPr>
+        <w:t>Street Network: '["highway"~"footway|path|pedestrian"]'</w:t>
+      </w:r>
+    </w:p>
+    <w:p>
+      <w:pPr>
+        <w:pStyle w:val="Listenabsatz"/>
+        <w:numPr>
+          <w:ilvl w:val="1"/>
+          <w:numId w:val="10"/>
+        </w:numPr>
+        <w:rPr>
+          <w:lang w:eastAsia="de-AT"/>
+        </w:rPr>
+      </w:pPr>
+      <w:r>
+        <w:rPr>
+          <w:lang w:eastAsia="de-AT"/>
+        </w:rPr>
+        <w:t>"leisure": ["park", "pitch", "playground", "sports_centre", "stadium"]</w:t>
+      </w:r>
+    </w:p>
+    <w:p>
+      <w:pPr>
+        <w:pStyle w:val="Listenabsatz"/>
+        <w:numPr>
+          <w:ilvl w:val="1"/>
+          <w:numId w:val="10"/>
+        </w:numPr>
+        <w:rPr>
+          <w:lang w:eastAsia="de-AT"/>
+        </w:rPr>
+      </w:pPr>
+      <w:r>
+        <w:rPr>
+          <w:lang w:eastAsia="de-AT"/>
+        </w:rPr>
+        <w:t>"natural": ["water", "wetland"]</w:t>
+      </w:r>
     </w:p>
     <w:p>
       <w:pPr>
@@ -691,7 +839,11 @@
         <w:spacing w:after="160"/>
       </w:pPr>
       <w:r>
-        <w:t>The OSM leisure data were filtered to retain only polygon geometries, as point and line features do not adequately represent accessible green space areas. Consistent with the landcover processing, the same 100 square meter minimum area threshold was applied to the OSM features. All OSM leisure features were assigned to the same class identifier as the combined landcover classes to ensure consistency across data sources.</w:t>
+        <w:t xml:space="preserve">The OSM leisure data were filtered to retain only polygon geometries, as point and line features do not adequately represent accessible green space areas. Consistent with the landcover processing, the same 100 square meter minimum area threshold was applied to the </w:t>
+      </w:r>
+      <w:r>
+        <w:lastRenderedPageBreak/>
+        <w:t>OSM features. All OSM leisure features were assigned to the same class identifier as the combined landcover classes to ensure consistency across data sources.</w:t>
       </w:r>
       <w:r>
         <w:t xml:space="preserve"> </w:t>
@@ -714,11 +866,7 @@
         <w:t>50</w:t>
       </w:r>
       <w:r>
-        <w:t xml:space="preserve"> meters along polygon boundaries, with a minimum of four entry points per polygon regardless of size. This approach provides a more realistic </w:t>
-      </w:r>
-      <w:r>
-        <w:lastRenderedPageBreak/>
-        <w:t>representation of multiple access locations to larger green spaces while maintaining computational efficiency.</w:t>
+        <w:t xml:space="preserve"> meters along polygon boundaries, with a minimum of four entry points per polygon regardless of size. This approach provides a more realistic representation of multiple access locations to larger green spaces while maintaining computational efficiency.</w:t>
       </w:r>
     </w:p>
     <w:p>
@@ -734,13 +882,6 @@
       <w:r>
         <w:t>All point datasets, including green space entry points and building analysis points, were snapped to their nearest nodes in the pedestrian network.</w:t>
       </w:r>
-    </w:p>
-    <w:p>
-      <w:pPr>
-        <w:rPr>
-          <w:lang w:eastAsia="de-AT"/>
-        </w:rPr>
-      </w:pPr>
     </w:p>
     <w:p>
       <w:pPr>
@@ -861,6 +1002,7 @@
         <w:rPr>
           <w:lang w:eastAsia="de-AT"/>
         </w:rPr>
+        <w:lastRenderedPageBreak/>
         <w:t xml:space="preserve">Finally, the resulting values were spatially joined to a 100x100m grid, extending over the city of Graz. Based on the index of the grid cell, the average walking distance per cell was calculated. Grid cells with no building within them were dropped from the dataset, so the results only include </w:t>
       </w:r>
       <w:r>
@@ -882,7 +1024,6 @@
         <w:pStyle w:val="berschrift1"/>
       </w:pPr>
       <w:r>
-        <w:lastRenderedPageBreak/>
         <w:t>Results and visualization</w:t>
       </w:r>
     </w:p>
@@ -1078,13 +1219,6 @@
         </w:p>
       </w:sdtContent>
     </w:sdt>
-    <w:p>
-      <w:pPr>
-        <w:rPr>
-          <w:lang w:eastAsia="de-AT"/>
-        </w:rPr>
-      </w:pPr>
-    </w:p>
     <w:sectPr>
       <w:pgSz w:w="11906" w:h="16838"/>
       <w:pgMar w:top="1417" w:right="1417" w:bottom="1134" w:left="1417" w:header="708" w:footer="708" w:gutter="0"/>
@@ -1206,6 +1340,119 @@
 <file path=word/numbering.xml><?xml version="1.0" encoding="utf-8"?>
 <w:numbering xmlns:wpc="http://schemas.microsoft.com/office/word/2010/wordprocessingCanvas" xmlns:cx="http://schemas.microsoft.com/office/drawing/2014/chartex" xmlns:cx1="http://schemas.microsoft.com/office/drawing/2015/9/8/chartex" xmlns:cx2="http://schemas.microsoft.com/office/drawing/2015/10/21/chartex" xmlns:cx3="http://schemas.microsoft.com/office/drawing/2016/5/9/chartex" xmlns:cx4="http://schemas.microsoft.com/office/drawing/2016/5/10/chartex" xmlns:cx5="http://schemas.microsoft.com/office/drawing/2016/5/11/chartex" xmlns:cx6="http://schemas.microsoft.com/office/drawing/2016/5/12/chartex" xmlns:cx7="http://schemas.microsoft.com/office/drawing/2016/5/13/chartex" xmlns:cx8="http://schemas.microsoft.com/office/drawing/2016/5/14/chartex" xmlns:mc="http://schemas.openxmlformats.org/markup-compatibility/2006" xmlns:aink="http://schemas.microsoft.com/office/drawing/2016/ink" xmlns:am3d="http://schemas.microsoft.com/office/drawing/2017/model3d" xmlns:o="urn:schemas-microsoft-com:office:office" xmlns:oel="http://schemas.microsoft.com/office/2019/extlst" xmlns:r="http://schemas.openxmlformats.org/officeDocument/2006/relationships" xmlns:m="http://schemas.openxmlformats.org/officeDocument/2006/math" xmlns:v="urn:schemas-microsoft-com:vml" xmlns:wp14="http://schemas.microsoft.com/office/word/2010/wordprocessingDrawing" xmlns:wp="http://schemas.openxmlformats.org/drawingml/2006/wordprocessingDrawing" xmlns:w10="urn:schemas-microsoft-com:office:word" xmlns:w="http://schemas.openxmlformats.org/wordprocessingml/2006/main" xmlns:w14="http://schemas.microsoft.com/office/word/2010/wordml" xmlns:w15="http://schemas.microsoft.com/office/word/2012/wordml" xmlns:w16cex="http://schemas.microsoft.com/office/word/2018/wordml/cex" xmlns:w16cid="http://schemas.microsoft.com/office/word/2016/wordml/cid" xmlns:w16="http://schemas.microsoft.com/office/word/2018/wordml" xmlns:w16du="http://schemas.microsoft.com/office/word/2023/wordml/word16du" xmlns:w16sdtdh="http://schemas.microsoft.com/office/word/2020/wordml/sdtdatahash" xmlns:w16sdtfl="http://schemas.microsoft.com/office/word/2024/wordml/sdtformatlock" xmlns:w16se="http://schemas.microsoft.com/office/word/2015/wordml/symex" xmlns:wpg="http://schemas.microsoft.com/office/word/2010/wordprocessingGroup" xmlns:wpi="http://schemas.microsoft.com/office/word/2010/wordprocessingInk" xmlns:wne="http://schemas.microsoft.com/office/word/2006/wordml" xmlns:wps="http://schemas.microsoft.com/office/word/2010/wordprocessingShape" mc:Ignorable="w14 w15 w16se w16cid w16 w16cex w16sdtdh w16sdtfl w16du wp14">
   <w:abstractNum w:abstractNumId="0" w15:restartNumberingAfterBreak="0">
+    <w:nsid w:val="1A5203C2"/>
+    <w:multiLevelType w:val="hybridMultilevel"/>
+    <w:tmpl w:val="B7CCB636"/>
+    <w:lvl w:ilvl="0" w:tplc="0C070001">
+      <w:start w:val="1"/>
+      <w:numFmt w:val="bullet"/>
+      <w:lvlText w:val=""/>
+      <w:lvlJc w:val="left"/>
+      <w:pPr>
+        <w:ind w:left="720" w:hanging="360"/>
+      </w:pPr>
+      <w:rPr>
+        <w:rFonts w:ascii="Symbol" w:hAnsi="Symbol" w:hint="default"/>
+      </w:rPr>
+    </w:lvl>
+    <w:lvl w:ilvl="1" w:tplc="0C070003">
+      <w:start w:val="1"/>
+      <w:numFmt w:val="bullet"/>
+      <w:lvlText w:val="o"/>
+      <w:lvlJc w:val="left"/>
+      <w:pPr>
+        <w:ind w:left="1440" w:hanging="360"/>
+      </w:pPr>
+      <w:rPr>
+        <w:rFonts w:ascii="Courier New" w:hAnsi="Courier New" w:cs="Courier New" w:hint="default"/>
+      </w:rPr>
+    </w:lvl>
+    <w:lvl w:ilvl="2" w:tplc="0C070005">
+      <w:start w:val="1"/>
+      <w:numFmt w:val="bullet"/>
+      <w:lvlText w:val=""/>
+      <w:lvlJc w:val="left"/>
+      <w:pPr>
+        <w:ind w:left="2160" w:hanging="360"/>
+      </w:pPr>
+      <w:rPr>
+        <w:rFonts w:ascii="Wingdings" w:hAnsi="Wingdings" w:hint="default"/>
+      </w:rPr>
+    </w:lvl>
+    <w:lvl w:ilvl="3" w:tplc="0C070001" w:tentative="1">
+      <w:start w:val="1"/>
+      <w:numFmt w:val="bullet"/>
+      <w:lvlText w:val=""/>
+      <w:lvlJc w:val="left"/>
+      <w:pPr>
+        <w:ind w:left="2880" w:hanging="360"/>
+      </w:pPr>
+      <w:rPr>
+        <w:rFonts w:ascii="Symbol" w:hAnsi="Symbol" w:hint="default"/>
+      </w:rPr>
+    </w:lvl>
+    <w:lvl w:ilvl="4" w:tplc="0C070003" w:tentative="1">
+      <w:start w:val="1"/>
+      <w:numFmt w:val="bullet"/>
+      <w:lvlText w:val="o"/>
+      <w:lvlJc w:val="left"/>
+      <w:pPr>
+        <w:ind w:left="3600" w:hanging="360"/>
+      </w:pPr>
+      <w:rPr>
+        <w:rFonts w:ascii="Courier New" w:hAnsi="Courier New" w:cs="Courier New" w:hint="default"/>
+      </w:rPr>
+    </w:lvl>
+    <w:lvl w:ilvl="5" w:tplc="0C070005" w:tentative="1">
+      <w:start w:val="1"/>
+      <w:numFmt w:val="bullet"/>
+      <w:lvlText w:val=""/>
+      <w:lvlJc w:val="left"/>
+      <w:pPr>
+        <w:ind w:left="4320" w:hanging="360"/>
+      </w:pPr>
+      <w:rPr>
+        <w:rFonts w:ascii="Wingdings" w:hAnsi="Wingdings" w:hint="default"/>
+      </w:rPr>
+    </w:lvl>
+    <w:lvl w:ilvl="6" w:tplc="0C070001" w:tentative="1">
+      <w:start w:val="1"/>
+      <w:numFmt w:val="bullet"/>
+      <w:lvlText w:val=""/>
+      <w:lvlJc w:val="left"/>
+      <w:pPr>
+        <w:ind w:left="5040" w:hanging="360"/>
+      </w:pPr>
+      <w:rPr>
+        <w:rFonts w:ascii="Symbol" w:hAnsi="Symbol" w:hint="default"/>
+      </w:rPr>
+    </w:lvl>
+    <w:lvl w:ilvl="7" w:tplc="0C070003" w:tentative="1">
+      <w:start w:val="1"/>
+      <w:numFmt w:val="bullet"/>
+      <w:lvlText w:val="o"/>
+      <w:lvlJc w:val="left"/>
+      <w:pPr>
+        <w:ind w:left="5760" w:hanging="360"/>
+      </w:pPr>
+      <w:rPr>
+        <w:rFonts w:ascii="Courier New" w:hAnsi="Courier New" w:cs="Courier New" w:hint="default"/>
+      </w:rPr>
+    </w:lvl>
+    <w:lvl w:ilvl="8" w:tplc="0C070005" w:tentative="1">
+      <w:start w:val="1"/>
+      <w:numFmt w:val="bullet"/>
+      <w:lvlText w:val=""/>
+      <w:lvlJc w:val="left"/>
+      <w:pPr>
+        <w:ind w:left="6480" w:hanging="360"/>
+      </w:pPr>
+      <w:rPr>
+        <w:rFonts w:ascii="Wingdings" w:hAnsi="Wingdings" w:hint="default"/>
+      </w:rPr>
+    </w:lvl>
+  </w:abstractNum>
+  <w:abstractNum w:abstractNumId="1" w15:restartNumberingAfterBreak="0">
     <w:nsid w:val="3C943E3D"/>
     <w:multiLevelType w:val="multilevel"/>
     <w:tmpl w:val="65E208EE"/>
@@ -1307,30 +1554,33 @@
     </w:lvl>
   </w:abstractNum>
   <w:num w:numId="1" w16cid:durableId="1126385094">
-    <w:abstractNumId w:val="0"/>
+    <w:abstractNumId w:val="1"/>
   </w:num>
   <w:num w:numId="2" w16cid:durableId="2066179441">
-    <w:abstractNumId w:val="0"/>
+    <w:abstractNumId w:val="1"/>
   </w:num>
   <w:num w:numId="3" w16cid:durableId="1677687205">
-    <w:abstractNumId w:val="0"/>
+    <w:abstractNumId w:val="1"/>
   </w:num>
   <w:num w:numId="4" w16cid:durableId="128786014">
-    <w:abstractNumId w:val="0"/>
+    <w:abstractNumId w:val="1"/>
   </w:num>
   <w:num w:numId="5" w16cid:durableId="508567277">
-    <w:abstractNumId w:val="0"/>
+    <w:abstractNumId w:val="1"/>
   </w:num>
   <w:num w:numId="6" w16cid:durableId="1947341955">
-    <w:abstractNumId w:val="0"/>
+    <w:abstractNumId w:val="1"/>
   </w:num>
   <w:num w:numId="7" w16cid:durableId="907151975">
-    <w:abstractNumId w:val="0"/>
+    <w:abstractNumId w:val="1"/>
   </w:num>
   <w:num w:numId="8" w16cid:durableId="1633511494">
-    <w:abstractNumId w:val="0"/>
+    <w:abstractNumId w:val="1"/>
   </w:num>
   <w:num w:numId="9" w16cid:durableId="908536048">
+    <w:abstractNumId w:val="1"/>
+  </w:num>
+  <w:num w:numId="10" w16cid:durableId="691079462">
     <w:abstractNumId w:val="0"/>
   </w:num>
 </w:numbering>
@@ -2772,12 +3022,33 @@
 
 <file path=word/glossary/fontTable.xml><?xml version="1.0" encoding="utf-8"?>
 <w:fonts xmlns:mc="http://schemas.openxmlformats.org/markup-compatibility/2006" xmlns:r="http://schemas.openxmlformats.org/officeDocument/2006/relationships" xmlns:w="http://schemas.openxmlformats.org/wordprocessingml/2006/main" xmlns:w14="http://schemas.microsoft.com/office/word/2010/wordml" xmlns:w15="http://schemas.microsoft.com/office/word/2012/wordml" xmlns:w16cex="http://schemas.microsoft.com/office/word/2018/wordml/cex" xmlns:w16cid="http://schemas.microsoft.com/office/word/2016/wordml/cid" xmlns:w16="http://schemas.microsoft.com/office/word/2018/wordml" xmlns:w16du="http://schemas.microsoft.com/office/word/2023/wordml/word16du" xmlns:w16sdtdh="http://schemas.microsoft.com/office/word/2020/wordml/sdtdatahash" xmlns:w16sdtfl="http://schemas.microsoft.com/office/word/2024/wordml/sdtformatlock" xmlns:w16se="http://schemas.microsoft.com/office/word/2015/wordml/symex" mc:Ignorable="w14 w15 w16se w16cid w16 w16cex w16sdtdh w16sdtfl w16du">
+  <w:font w:name="Symbol">
+    <w:panose1 w:val="05050102010706020507"/>
+    <w:charset w:val="02"/>
+    <w:family w:val="roman"/>
+    <w:pitch w:val="variable"/>
+    <w:sig w:usb0="00000000" w:usb1="10000000" w:usb2="00000000" w:usb3="00000000" w:csb0="80000000" w:csb1="00000000"/>
+  </w:font>
   <w:font w:name="Times New Roman">
     <w:panose1 w:val="02020603050405020304"/>
     <w:charset w:val="00"/>
     <w:family w:val="roman"/>
     <w:pitch w:val="variable"/>
     <w:sig w:usb0="E0002EFF" w:usb1="C000785B" w:usb2="00000009" w:usb3="00000000" w:csb0="000001FF" w:csb1="00000000"/>
+  </w:font>
+  <w:font w:name="Courier New">
+    <w:panose1 w:val="02070309020205020404"/>
+    <w:charset w:val="00"/>
+    <w:family w:val="modern"/>
+    <w:pitch w:val="fixed"/>
+    <w:sig w:usb0="E0002EFF" w:usb1="C0007843" w:usb2="00000009" w:usb3="00000000" w:csb0="000001FF" w:csb1="00000000"/>
+  </w:font>
+  <w:font w:name="Wingdings">
+    <w:panose1 w:val="05000000000000000000"/>
+    <w:charset w:val="02"/>
+    <w:family w:val="auto"/>
+    <w:pitch w:val="variable"/>
+    <w:sig w:usb0="00000000" w:usb1="10000000" w:usb2="00000000" w:usb3="00000000" w:csb0="80000000" w:csb1="00000000"/>
   </w:font>
   <w:font w:name="Arial">
     <w:panose1 w:val="020B0604020202020204"/>
@@ -2787,6 +3058,7 @@
     <w:sig w:usb0="E0002EFF" w:usb1="C000785B" w:usb2="00000009" w:usb3="00000000" w:csb0="000001FF" w:csb1="00000000"/>
   </w:font>
   <w:font w:name="Aptos">
+    <w:altName w:val="Calibri"/>
     <w:charset w:val="00"/>
     <w:family w:val="swiss"/>
     <w:pitch w:val="variable"/>
@@ -2821,7 +3093,9 @@
     <w:rsid w:val="001424AF"/>
     <w:rsid w:val="002E2545"/>
     <w:rsid w:val="009B4800"/>
+    <w:rsid w:val="009C47C2"/>
     <w:rsid w:val="00C137C4"/>
+    <w:rsid w:val="00C916DC"/>
     <w:rsid w:val="00CD6695"/>
     <w:rsid w:val="00DA0598"/>
     <w:rsid w:val="00DF6383"/>

</xml_diff>

<commit_message>
updated and shortened chapters 3 and 4
</commit_message>
<xml_diff>
--- a/midterm_project_group2.docx
+++ b/midterm_project_group2.docx
@@ -18,7 +18,7 @@
           <w:lang w:eastAsia="de-AT"/>
         </w:rPr>
         <w:drawing>
-          <wp:anchor distT="0" distB="0" distL="114300" distR="114300" simplePos="0" relativeHeight="251660288" behindDoc="1" locked="0" layoutInCell="1" allowOverlap="1" wp14:anchorId="27F050B7" wp14:editId="49554F20">
+          <wp:anchor distT="0" distB="0" distL="114300" distR="114300" simplePos="0" relativeHeight="251659264" behindDoc="1" locked="0" layoutInCell="1" allowOverlap="1" wp14:anchorId="27F050B7" wp14:editId="5870B73D">
             <wp:simplePos x="0" y="0"/>
             <wp:positionH relativeFrom="margin">
               <wp:align>left</wp:align>
@@ -93,7 +93,7 @@
           <w:lang w:eastAsia="de-AT"/>
         </w:rPr>
         <w:drawing>
-          <wp:anchor distT="0" distB="0" distL="114300" distR="114300" simplePos="0" relativeHeight="251659264" behindDoc="1" locked="0" layoutInCell="1" allowOverlap="1" wp14:anchorId="68C965E0" wp14:editId="115627C2">
+          <wp:anchor distT="0" distB="0" distL="114300" distR="114300" simplePos="0" relativeHeight="251658240" behindDoc="1" locked="0" layoutInCell="1" allowOverlap="1" wp14:anchorId="68C965E0" wp14:editId="1F429592">
             <wp:simplePos x="0" y="0"/>
             <wp:positionH relativeFrom="margin">
               <wp:align>right</wp:align>
@@ -254,15 +254,7 @@
         <w:jc w:val="center"/>
       </w:pPr>
       <w:r>
-        <w:t>at Karl-</w:t>
-      </w:r>
-      <w:proofErr w:type="spellStart"/>
-      <w:r>
-        <w:t>Franzens</w:t>
-      </w:r>
-      <w:proofErr w:type="spellEnd"/>
-      <w:r>
-        <w:t>-University Graz</w:t>
+        <w:t>at Karl-Franzens-University Graz</w:t>
       </w:r>
     </w:p>
     <w:p>
@@ -707,75 +699,36 @@
       </w:r>
     </w:p>
     <w:p>
-      <w:pPr>
-        <w:spacing w:after="160"/>
-      </w:pPr>
-      <w:r>
-        <w:t>The initial landcover classification dataset contained multiple land use classes</w:t>
-      </w:r>
-      <w:r>
-        <w:t xml:space="preserve">. </w:t>
-      </w:r>
-      <w:r>
-        <w:t>First, classes 1, 3, and 6 from the landcover classification were identified as representing green space categories suitable for public access and recreation. These classes were combined into a single unified class to create a homogeneous green space layer. All other landcover classes were excluded from further analysis as they did not represent accessible green spaces.</w:t>
-      </w:r>
-      <w:r>
-        <w:t xml:space="preserve"> </w:t>
-      </w:r>
-      <w:r>
-        <w:t>To ensure analytical relevance and reduce computational complexity, a minimum area threshold was applied. Polygons smaller than 100 square meters were removed from the dataset</w:t>
-      </w:r>
-      <w:r>
-        <w:t>.</w:t>
-      </w:r>
-    </w:p>
-    <w:p>
-      <w:pPr>
-        <w:spacing w:after="160"/>
-      </w:pPr>
-      <w:r>
-        <w:t>The OSM leisure data were filtered to retain only polygon geometries, as point and line features do not adequately represent accessible green space areas. Consistent with the landcover processing, the same 100 square meter minimum area threshold was applied to the OSM features. All OSM leisure features were assigned to the same class identifier as the combined landcover classes to ensure consistency across data sources.</w:t>
-      </w:r>
-      <w:r>
-        <w:t xml:space="preserve"> </w:t>
-      </w:r>
-      <w:r>
-        <w:t xml:space="preserve">The </w:t>
+      <w:r>
+        <w:t xml:space="preserve">The initial landcover dataset included multiple land cover classes, where classes 1, 3, and 6 were identified as publicly accessible green spaces and merged into a single class, while all other classes were excluded. To reduce computational complexity, polygons smaller than 100m² were removed. OSM leisure data were filtered to include only polygon features and the same 100m² minimum area threshold was applied. </w:t>
+      </w:r>
+      <w:r>
+        <w:t>These features were merged with the landcover green spaces, following by a dissolve operation.</w:t>
+      </w:r>
+    </w:p>
+    <w:p>
+      <w:r>
+        <w:t>For network-based distance calculations, entry points were generated along green space boundaries rather than using centroids. Points were placed at approximately 50m intervals, with a minimum of four entry points per polygon. Building polygons from OSM were loaded and their centroids calculated. All point features (green space entry points and building centroids) were snapped to the nearest nodes of the pedestrian network.</w:t>
+      </w:r>
+    </w:p>
+    <w:p>
+      <w:pPr>
+        <w:pStyle w:val="berschrift1"/>
+      </w:pPr>
+      <w:r>
+        <w:t>Data analysis</w:t>
+      </w:r>
+    </w:p>
+    <w:p>
+      <w:r>
+        <w:t xml:space="preserve">The analysis aims to quantify pedestrian accessibility to green spaces in Graz, following the core workflow of Heikinheimo et. al. (2023) using open geospatial data and network analysis. </w:t>
       </w:r>
       <w:r>
         <w:lastRenderedPageBreak/>
-        <w:t>filtered landcover and OSM datasets were then merged into a unified green space layer. A dissolve operation was performed to merge</w:t>
-      </w:r>
-      <w:r>
-        <w:t xml:space="preserve"> green space features.</w:t>
-      </w:r>
-    </w:p>
-    <w:p>
-      <w:pPr>
-        <w:spacing w:after="160"/>
-      </w:pPr>
-      <w:r>
-        <w:t xml:space="preserve">For accurate distance calculations along the pedestrian network, entry points were generated for each green space polygon. Rather than using simple polygon centroids, which may not accurately represent access locations, entry points were created at regular intervals along the boundaries of each green space. Points were placed approximately every </w:t>
-      </w:r>
-      <w:r>
-        <w:t>50</w:t>
-      </w:r>
-      <w:r>
-        <w:t xml:space="preserve"> meters along polygon boundaries, with a minimum of four entry points per polygon regardless of size. This approach provides a more realistic representation of multiple access locations to larger green spaces while maintaining computational efficiency.</w:t>
-      </w:r>
-    </w:p>
-    <w:p>
-      <w:pPr>
-        <w:spacing w:after="160"/>
-      </w:pPr>
-      <w:r>
-        <w:t>Building footprints were used as analysis points to represent the origins for accessibility calculations. Building data were extracted from OSM for the Graz study area, and building centroids were calculated to represent point locations.</w:t>
-      </w:r>
-      <w:r>
-        <w:t xml:space="preserve"> </w:t>
-      </w:r>
-      <w:r>
-        <w:t>All point datasets, including green space entry points and building analysis points, were snapped to their nearest nodes in the pedestrian network.</w:t>
+        <w:t>The approach consists of calculating walking distances along a pedestrian network and aggregating these distances into a spatial grid. Walking distances were computed with a multi-source Dijkstra algorithm implemented in Networkx, using edge length as the weight and a cutoff distance of 10,000m</w:t>
+      </w:r>
+      <w:r>
+        <w:t>. Source nodes were derived from the previously snapped green space entry points. Distances were then assigned to building centroids via their nearest network node to approximate population distribution in the absence of detailed population data. The resulting distances were spatially aggregated to a 100m grid covering Graz, where the average walking distance per cell was calculated. Grid cells without buildings were excluded from the result, ensuring that the remaining grid cells represent potentially inhabited areas of Graz.</w:t>
       </w:r>
     </w:p>
     <w:p>
@@ -783,287 +736,204 @@
         <w:pStyle w:val="berschrift1"/>
       </w:pPr>
       <w:r>
-        <w:t>Data analysis</w:t>
-      </w:r>
-    </w:p>
-    <w:p>
-      <w:pPr>
+        <w:t>Results and visualization</w:t>
+      </w:r>
+    </w:p>
+    <w:p>
+      <w:pPr>
+        <w:keepNext/>
+      </w:pPr>
+      <w:r>
+        <w:rPr>
+          <w:noProof/>
+          <w14:ligatures w14:val="standardContextual"/>
+        </w:rPr>
+        <mc:AlternateContent>
+          <mc:Choice Requires="wpg">
+            <w:drawing>
+              <wp:inline distT="0" distB="0" distL="0" distR="0" wp14:anchorId="26D13A0B" wp14:editId="335CDC56">
+                <wp:extent cx="3916387" cy="3600000"/>
+                <wp:effectExtent l="0" t="0" r="8255" b="635"/>
+                <wp:docPr id="12100295" name="Gruppieren 5"/>
+                <wp:cNvGraphicFramePr>
+                  <a:graphicFrameLocks xmlns:a="http://schemas.openxmlformats.org/drawingml/2006/main" noChangeAspect="1"/>
+                </wp:cNvGraphicFramePr>
+                <a:graphic xmlns:a="http://schemas.openxmlformats.org/drawingml/2006/main">
+                  <a:graphicData uri="http://schemas.microsoft.com/office/word/2010/wordprocessingGroup">
+                    <wpg:wgp>
+                      <wpg:cNvGrpSpPr>
+                        <a:grpSpLocks noChangeAspect="1"/>
+                      </wpg:cNvGrpSpPr>
+                      <wpg:grpSpPr>
+                        <a:xfrm>
+                          <a:off x="0" y="0"/>
+                          <a:ext cx="3916387" cy="3600000"/>
+                          <a:chOff x="0" y="0"/>
+                          <a:chExt cx="4946650" cy="4546600"/>
+                        </a:xfrm>
+                      </wpg:grpSpPr>
+                      <pic:pic xmlns:pic="http://schemas.openxmlformats.org/drawingml/2006/picture">
+                        <pic:nvPicPr>
+                          <pic:cNvPr id="714500553" name="Grafik 2" descr="Ein Bild, das Text, Karte enthält.&#10;&#10;KI-generierte Inhalte können fehlerhaft sein."/>
+                          <pic:cNvPicPr>
+                            <a:picLocks noChangeAspect="1"/>
+                          </pic:cNvPicPr>
+                        </pic:nvPicPr>
+                        <pic:blipFill>
+                          <a:blip r:embed="rId11">
+                            <a:extLst>
+                              <a:ext uri="{28A0092B-C50C-407E-A947-70E740481C1C}">
+                                <a14:useLocalDpi xmlns:a14="http://schemas.microsoft.com/office/drawing/2010/main" val="0"/>
+                              </a:ext>
+                            </a:extLst>
+                          </a:blip>
+                          <a:srcRect/>
+                          <a:stretch>
+                            <a:fillRect/>
+                          </a:stretch>
+                        </pic:blipFill>
+                        <pic:spPr bwMode="auto">
+                          <a:xfrm>
+                            <a:off x="0" y="0"/>
+                            <a:ext cx="4946650" cy="4546600"/>
+                          </a:xfrm>
+                          <a:prstGeom prst="rect">
+                            <a:avLst/>
+                          </a:prstGeom>
+                          <a:noFill/>
+                          <a:ln>
+                            <a:noFill/>
+                          </a:ln>
+                        </pic:spPr>
+                      </pic:pic>
+                      <pic:pic xmlns:pic="http://schemas.openxmlformats.org/drawingml/2006/picture">
+                        <pic:nvPicPr>
+                          <pic:cNvPr id="1209071122" name="Grafik 4" descr="Ein Bild, das Text, Screenshot, Schrift, Software enthält.&#10;&#10;KI-generierte Inhalte können fehlerhaft sein."/>
+                          <pic:cNvPicPr>
+                            <a:picLocks noChangeAspect="1"/>
+                          </pic:cNvPicPr>
+                        </pic:nvPicPr>
+                        <pic:blipFill rotWithShape="1">
+                          <a:blip r:embed="rId12">
+                            <a:extLst>
+                              <a:ext uri="{28A0092B-C50C-407E-A947-70E740481C1C}">
+                                <a14:useLocalDpi xmlns:a14="http://schemas.microsoft.com/office/drawing/2010/main" val="0"/>
+                              </a:ext>
+                            </a:extLst>
+                          </a:blip>
+                          <a:srcRect r="25656"/>
+                          <a:stretch>
+                            <a:fillRect/>
+                          </a:stretch>
+                        </pic:blipFill>
+                        <pic:spPr bwMode="auto">
+                          <a:xfrm>
+                            <a:off x="4070350" y="3321050"/>
+                            <a:ext cx="876300" cy="1223645"/>
+                          </a:xfrm>
+                          <a:prstGeom prst="rect">
+                            <a:avLst/>
+                          </a:prstGeom>
+                          <a:noFill/>
+                          <a:ln>
+                            <a:noFill/>
+                          </a:ln>
+                          <a:extLst>
+                            <a:ext uri="{53640926-AAD7-44D8-BBD7-CCE9431645EC}">
+                              <a14:shadowObscured xmlns:a14="http://schemas.microsoft.com/office/drawing/2010/main"/>
+                            </a:ext>
+                          </a:extLst>
+                        </pic:spPr>
+                      </pic:pic>
+                    </wpg:wgp>
+                  </a:graphicData>
+                </a:graphic>
+              </wp:inline>
+            </w:drawing>
+          </mc:Choice>
+          <mc:Fallback>
+            <w:pict>
+              <v:group w14:anchorId="133B01BB" id="Gruppieren 5" o:spid="_x0000_s1026" style="width:308.4pt;height:283.45pt;mso-position-horizontal-relative:char;mso-position-vertical-relative:line" coordsize="49466,45466" o:gfxdata="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">
+                <o:lock v:ext="edit" aspectratio="t"/>
+                <v:shapetype id="_x0000_t75" coordsize="21600,21600" o:spt="75" o:preferrelative="t" path="m@4@5l@4@11@9@11@9@5xe" filled="f" stroked="f">
+                  <v:stroke joinstyle="miter"/>
+                  <v:formulas>
+                    <v:f eqn="if lineDrawn pixelLineWidth 0"/>
+                    <v:f eqn="sum @0 1 0"/>
+                    <v:f eqn="sum 0 0 @1"/>
+                    <v:f eqn="prod @2 1 2"/>
+                    <v:f eqn="prod @3 21600 pixelWidth"/>
+                    <v:f eqn="prod @3 21600 pixelHeight"/>
+                    <v:f eqn="sum @0 0 1"/>
+                    <v:f eqn="prod @6 1 2"/>
+                    <v:f eqn="prod @7 21600 pixelWidth"/>
+                    <v:f eqn="sum @8 21600 0"/>
+                    <v:f eqn="prod @7 21600 pixelHeight"/>
+                    <v:f eqn="sum @10 21600 0"/>
+                  </v:formulas>
+                  <v:path o:extrusionok="f" gradientshapeok="t" o:connecttype="rect"/>
+                  <o:lock v:ext="edit" aspectratio="t"/>
+                </v:shapetype>
+                <v:shape id="Grafik 2" o:spid="_x0000_s1027" type="#_x0000_t75" alt="Ein Bild, das Text, Karte enthält.&#10;&#10;KI-generierte Inhalte können fehlerhaft sein." style="position:absolute;width:49466;height:45466;visibility:visible;mso-wrap-style:square" o:gfxdata="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">
+                  <v:imagedata r:id="rId13" o:title="Ein Bild, das Text, Karte enthält.&#10;&#10;KI-generierte Inhalte können fehlerhaft sein"/>
+                </v:shape>
+                <v:shape id="Grafik 4" o:spid="_x0000_s1028" type="#_x0000_t75" alt="Ein Bild, das Text, Screenshot, Schrift, Software enthält.&#10;&#10;KI-generierte Inhalte können fehlerhaft sein." style="position:absolute;left:40703;top:33210;width:8763;height:12236;visibility:visible;mso-wrap-style:square" o:gfxdata="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">
+                  <v:imagedata r:id="rId14" o:title="Ein Bild, das Text, Screenshot, Schrift, Software enthält.&#10;&#10;KI-generierte Inhalte können fehlerhaft sein" cropright="16814f"/>
+                </v:shape>
+                <w10:anchorlock/>
+              </v:group>
+            </w:pict>
+          </mc:Fallback>
+        </mc:AlternateContent>
+      </w:r>
+    </w:p>
+    <w:p>
+      <w:pPr>
+        <w:pStyle w:val="Beschriftung"/>
         <w:rPr>
           <w:lang w:eastAsia="de-AT"/>
         </w:rPr>
       </w:pPr>
       <w:r>
+        <w:t xml:space="preserve">Figure </w:t>
+      </w:r>
+      <w:r>
+        <w:fldChar w:fldCharType="begin"/>
+      </w:r>
+      <w:r>
+        <w:instrText xml:space="preserve"> SEQ Figure \* ARABIC </w:instrText>
+      </w:r>
+      <w:r>
+        <w:fldChar w:fldCharType="separate"/>
+      </w:r>
+      <w:r>
+        <w:rPr>
+          <w:noProof/>
+        </w:rPr>
+        <w:t>1</w:t>
+      </w:r>
+      <w:r>
+        <w:fldChar w:fldCharType="end"/>
+      </w:r>
+      <w:r>
+        <w:t xml:space="preserve">: Result of </w:t>
+      </w:r>
+      <w:r>
+        <w:t>the average walking distance from grid cell containing buildings to green spaces in Graz</w:t>
+      </w:r>
+    </w:p>
+    <w:p>
+      <w:pPr>
         <w:rPr>
           <w:lang w:eastAsia="de-AT"/>
         </w:rPr>
-        <w:t xml:space="preserve">The goal of the analysis is to quantify the accessibility of green spaces in Graz for pedestrians. Based on the methodology described in </w:t>
-      </w:r>
-      <w:sdt>
-        <w:sdtPr>
-          <w:rPr>
-            <w:lang w:eastAsia="de-AT"/>
-          </w:rPr>
-          <w:alias w:val="To edit, see citavi.com/edit"/>
-          <w:tag w:val="CitaviPlaceholder#22b47de0-16f9-4d3d-9dd7-041b10e4755b"/>
-          <w:id w:val="1034772268"/>
-          <w:placeholder>
-            <w:docPart w:val="2ECD8CD1B8934775954ECD57BEC2AE41"/>
-          </w:placeholder>
-        </w:sdtPr>
-        <w:sdtContent>
-          <w:r>
-            <w:rPr>
-              <w:lang w:eastAsia="de-AT"/>
-            </w:rPr>
-            <w:fldChar w:fldCharType="begin"/>
-          </w:r>
-          <w:r>
-            <w:rPr>
-              <w:lang w:eastAsia="de-AT"/>
-            </w:rPr>
-            <w:instrText>ADDIN CitaviPlaceholder{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}</w:instrText>
-          </w:r>
-          <w:r>
-            <w:rPr>
-              <w:lang w:eastAsia="de-AT"/>
-            </w:rPr>
-            <w:fldChar w:fldCharType="separate"/>
-          </w:r>
-          <w:r>
-            <w:rPr>
-              <w:lang w:eastAsia="de-AT"/>
-            </w:rPr>
-            <w:t>Heikinheimo et al. 2023</w:t>
-          </w:r>
-          <w:r>
-            <w:rPr>
-              <w:lang w:eastAsia="de-AT"/>
-            </w:rPr>
-            <w:fldChar w:fldCharType="end"/>
-          </w:r>
-        </w:sdtContent>
-      </w:sdt>
+      </w:pPr>
       <w:r>
         <w:rPr>
           <w:lang w:eastAsia="de-AT"/>
         </w:rPr>
-        <w:t xml:space="preserve">, we replicated the core workflow using openly available geospatial data and network analysis techniques. The analytic component consists of two central steps: computing walking distances along the pedestrian network </w:t>
-      </w:r>
-      <w:proofErr w:type="gramStart"/>
-      <w:r>
-        <w:rPr>
-          <w:lang w:eastAsia="de-AT"/>
-        </w:rPr>
-        <w:t>dataset, and</w:t>
-      </w:r>
-      <w:proofErr w:type="gramEnd"/>
-      <w:r>
-        <w:rPr>
-          <w:lang w:eastAsia="de-AT"/>
-        </w:rPr>
-        <w:t xml:space="preserve"> aggregating and averaging the distances into a grid.</w:t>
-      </w:r>
-    </w:p>
-    <w:p>
-      <w:pPr>
-        <w:rPr>
-          <w:lang w:eastAsia="de-AT"/>
-        </w:rPr>
-      </w:pPr>
-      <w:r>
-        <w:rPr>
-          <w:lang w:eastAsia="de-AT"/>
-        </w:rPr>
-        <w:t xml:space="preserve">The walking distances were computed using the multi-source Dijkstra algorithm implemented in the Python library </w:t>
-      </w:r>
-      <w:proofErr w:type="spellStart"/>
-      <w:r>
-        <w:rPr>
-          <w:lang w:eastAsia="de-AT"/>
-        </w:rPr>
-        <w:t>Networkx</w:t>
-      </w:r>
-      <w:proofErr w:type="spellEnd"/>
-      <w:r>
-        <w:rPr>
-          <w:lang w:eastAsia="de-AT"/>
-        </w:rPr>
-        <w:t xml:space="preserve">. </w:t>
-      </w:r>
-      <w:r>
-        <w:rPr>
-          <w:lang w:eastAsia="de-AT"/>
-        </w:rPr>
-        <w:t>While t</w:t>
-      </w:r>
-      <w:r>
-        <w:rPr>
-          <w:lang w:eastAsia="de-AT"/>
-        </w:rPr>
-        <w:t xml:space="preserve">he original study used the </w:t>
-      </w:r>
-      <w:proofErr w:type="spellStart"/>
-      <w:r>
-        <w:rPr>
-          <w:lang w:eastAsia="de-AT"/>
-        </w:rPr>
-        <w:t>Pandana</w:t>
-      </w:r>
-      <w:proofErr w:type="spellEnd"/>
-      <w:r>
-        <w:rPr>
-          <w:lang w:eastAsia="de-AT"/>
-        </w:rPr>
-        <w:t xml:space="preserve"> library, </w:t>
-      </w:r>
-      <w:r>
-        <w:rPr>
-          <w:lang w:eastAsia="de-AT"/>
-        </w:rPr>
-        <w:t>repeated datatype-related errors made this tool not usable in this case</w:t>
-      </w:r>
-      <w:r>
-        <w:rPr>
-          <w:lang w:eastAsia="de-AT"/>
-        </w:rPr>
-        <w:t>. The source nodes for the algorithm were extracted attached to the network with ‘nearest node’ in the previous step. Therefore, the distances could be calculated very easily with length as the weight and a cutoff distance of 10.000m as was done in the paper. Then, the distances were assigned to the centroids of the buildings in Graz via their nearest node, to estimate the distribution of population, since exact population data was not available.</w:t>
-      </w:r>
-    </w:p>
-    <w:p>
-      <w:pPr>
-        <w:rPr>
-          <w:lang w:eastAsia="de-AT"/>
-        </w:rPr>
-      </w:pPr>
-      <w:r>
-        <w:rPr>
-          <w:lang w:eastAsia="de-AT"/>
-        </w:rPr>
-        <w:lastRenderedPageBreak/>
-        <w:t xml:space="preserve">Finally, the resulting values were spatially joined to a 100x100m grid, extending over the city of Graz. Based on the index of the grid cell, the average walking distance per cell was calculated. Grid cells with no building within them were dropped from the dataset, so the results only include </w:t>
-      </w:r>
-      <w:r>
-        <w:rPr>
-          <w:lang w:eastAsia="de-AT"/>
-        </w:rPr>
-        <w:t>potentially inhabited cells, highlighting green spaces and their distribution in different regions of Graz.</w:t>
-      </w:r>
-    </w:p>
-    <w:p>
-      <w:pPr>
-        <w:rPr>
-          <w:lang w:eastAsia="de-AT"/>
-        </w:rPr>
-      </w:pPr>
-    </w:p>
-    <w:p>
-      <w:pPr>
-        <w:pStyle w:val="berschrift1"/>
-      </w:pPr>
-      <w:r>
-        <w:t>Results and visualization</w:t>
-      </w:r>
-    </w:p>
-    <w:p>
-      <w:pPr>
-        <w:keepNext/>
-      </w:pPr>
-      <w:r>
-        <w:rPr>
-          <w:noProof/>
-          <w:lang w:eastAsia="de-AT"/>
-        </w:rPr>
-        <w:drawing>
-          <wp:inline distT="0" distB="0" distL="0" distR="0" wp14:anchorId="27F8E482" wp14:editId="7457BECF">
-            <wp:extent cx="5760720" cy="4244340"/>
-            <wp:effectExtent l="0" t="0" r="0" b="3810"/>
-            <wp:docPr id="1949151449" name="Grafik 1" descr="Ein Bild, das Karte, Screenshot enthält.&#10;&#10;KI-generierte Inhalte können fehlerhaft sein."/>
-            <wp:cNvGraphicFramePr>
-              <a:graphicFrameLocks xmlns:a="http://schemas.openxmlformats.org/drawingml/2006/main" noChangeAspect="1"/>
-            </wp:cNvGraphicFramePr>
-            <a:graphic xmlns:a="http://schemas.openxmlformats.org/drawingml/2006/main">
-              <a:graphicData uri="http://schemas.openxmlformats.org/drawingml/2006/picture">
-                <pic:pic xmlns:pic="http://schemas.openxmlformats.org/drawingml/2006/picture">
-                  <pic:nvPicPr>
-                    <pic:cNvPr id="1949151449" name="Grafik 1" descr="Ein Bild, das Karte, Screenshot enthält.&#10;&#10;KI-generierte Inhalte können fehlerhaft sein."/>
-                    <pic:cNvPicPr/>
-                  </pic:nvPicPr>
-                  <pic:blipFill>
-                    <a:blip r:embed="rId11"/>
-                    <a:stretch>
-                      <a:fillRect/>
-                    </a:stretch>
-                  </pic:blipFill>
-                  <pic:spPr>
-                    <a:xfrm>
-                      <a:off x="0" y="0"/>
-                      <a:ext cx="5760720" cy="4244340"/>
-                    </a:xfrm>
-                    <a:prstGeom prst="rect">
-                      <a:avLst/>
-                    </a:prstGeom>
-                  </pic:spPr>
-                </pic:pic>
-              </a:graphicData>
-            </a:graphic>
-          </wp:inline>
-        </w:drawing>
-      </w:r>
-    </w:p>
-    <w:p>
-      <w:pPr>
-        <w:pStyle w:val="Beschriftung"/>
-        <w:rPr>
-          <w:lang w:eastAsia="de-AT"/>
-        </w:rPr>
-      </w:pPr>
-      <w:r>
-        <w:t xml:space="preserve">Figure </w:t>
-      </w:r>
-      <w:r>
-        <w:fldChar w:fldCharType="begin"/>
-      </w:r>
-      <w:r>
-        <w:instrText xml:space="preserve"> SEQ Figure \* ARABIC </w:instrText>
-      </w:r>
-      <w:r>
-        <w:fldChar w:fldCharType="separate"/>
-      </w:r>
-      <w:r>
-        <w:rPr>
-          <w:noProof/>
-        </w:rPr>
-        <w:t>1</w:t>
-      </w:r>
-      <w:r>
-        <w:fldChar w:fldCharType="end"/>
-      </w:r>
-      <w:r>
-        <w:t xml:space="preserve">: Result of </w:t>
-      </w:r>
-      <w:r>
-        <w:t>the average walking distance from grid cell containing buildings to green spaces in Graz</w:t>
-      </w:r>
-    </w:p>
-    <w:p>
-      <w:pPr>
-        <w:rPr>
-          <w:lang w:eastAsia="de-AT"/>
-        </w:rPr>
-      </w:pPr>
-      <w:r>
-        <w:rPr>
-          <w:lang w:eastAsia="de-AT"/>
-        </w:rPr>
         <w:t>Results in figure 1 show only one grid cell with a walking distance greater than about 450m to the nearest green space and barely any that are farther than 225m away. Result depends strongly on selection of routing network and what kind of green spaces (forest, park, private gardens or courtyards) are included in the analysis.</w:t>
       </w:r>
-    </w:p>
-    <w:p>
-      <w:pPr>
-        <w:rPr>
-          <w:lang w:eastAsia="de-AT"/>
-        </w:rPr>
-      </w:pPr>
     </w:p>
     <w:sdt>
       <w:sdtPr>
@@ -1111,6 +981,12 @@
               <w:lang w:eastAsia="de-AT"/>
             </w:rPr>
             <w:t>Source</w:t>
+          </w:r>
+          <w:r>
+            <w:rPr>
+              <w:lang w:eastAsia="de-AT"/>
+            </w:rPr>
+            <w:t>s</w:t>
           </w:r>
         </w:p>
         <w:p>
@@ -1167,23 +1043,9 @@
         <w:rPr>
           <w:lang w:eastAsia="de-AT"/>
         </w:rPr>
-        <w:t xml:space="preserve">Austrian Federal Office of Metrology and Surveying (2024): Land Cover (LC) </w:t>
-      </w:r>
-      <w:proofErr w:type="spellStart"/>
-      <w:r>
-        <w:rPr>
-          <w:lang w:eastAsia="de-AT"/>
-        </w:rPr>
-        <w:t>Operat</w:t>
-      </w:r>
-      <w:proofErr w:type="spellEnd"/>
-      <w:r>
-        <w:rPr>
-          <w:lang w:eastAsia="de-AT"/>
-        </w:rPr>
-        <w:t xml:space="preserve"> 2021350. </w:t>
-      </w:r>
-      <w:hyperlink r:id="rId12" w:anchor="/metadata/0dc5ecf7-79e9-48eb-a30b-b1bcca224ec1" w:history="1">
+        <w:t xml:space="preserve">Austrian Federal Office of Metrology and Surveying (2024): Land Cover (LC) Operat 2021350. </w:t>
+      </w:r>
+      <w:hyperlink r:id="rId15" w:anchor="/metadata/0dc5ecf7-79e9-48eb-a30b-b1bcca224ec1" w:history="1">
         <w:r>
           <w:rPr>
             <w:rStyle w:val="Hyperlink"/>
@@ -2211,7 +2073,6 @@
   <w:style w:type="character" w:default="1" w:styleId="Absatz-Standardschriftart">
     <w:name w:val="Default Paragraph Font"/>
     <w:uiPriority w:val="1"/>
-    <w:semiHidden/>
     <w:unhideWhenUsed/>
   </w:style>
   <w:style w:type="table" w:default="1" w:styleId="NormaleTabelle">
@@ -2981,35 +2842,6 @@
       </w:docPartPr>
       <w:docPartBody>
         <w:p>
-          <w:r>
-            <w:rPr>
-              <w:rStyle w:val="Platzhaltertext"/>
-            </w:rPr>
-            <w:t>Klicken oder tippen Sie hier, um Text einzugeben.</w:t>
-          </w:r>
-        </w:p>
-      </w:docPartBody>
-    </w:docPart>
-    <w:docPart>
-      <w:docPartPr>
-        <w:name w:val="2ECD8CD1B8934775954ECD57BEC2AE41"/>
-        <w:category>
-          <w:name w:val="Allgemein"/>
-          <w:gallery w:val="placeholder"/>
-        </w:category>
-        <w:types>
-          <w:type w:val="bbPlcHdr"/>
-        </w:types>
-        <w:behaviors>
-          <w:behavior w:val="content"/>
-        </w:behaviors>
-        <w:guid w:val="{28A5EE17-105C-45C6-BD2A-7FA22CE4642A}"/>
-      </w:docPartPr>
-      <w:docPartBody>
-        <w:p>
-          <w:pPr>
-            <w:pStyle w:val="2ECD8CD1B8934775954ECD57BEC2AE41"/>
-          </w:pPr>
           <w:r>
             <w:rPr>
               <w:rStyle w:val="Platzhaltertext"/>
@@ -3061,6 +2893,7 @@
     <w:sig w:usb0="E0002EFF" w:usb1="C000785B" w:usb2="00000009" w:usb3="00000000" w:csb0="000001FF" w:csb1="00000000"/>
   </w:font>
   <w:font w:name="Aptos">
+    <w:altName w:val="Calibri"/>
     <w:charset w:val="00"/>
     <w:family w:val="swiss"/>
     <w:pitch w:val="variable"/>
@@ -3096,7 +2929,9 @@
     <w:rsid w:val="001424AF"/>
     <w:rsid w:val="00255D90"/>
     <w:rsid w:val="002E2545"/>
+    <w:rsid w:val="003A5475"/>
     <w:rsid w:val="005622C1"/>
+    <w:rsid w:val="0087036F"/>
     <w:rsid w:val="009B4800"/>
     <w:rsid w:val="009C47C2"/>
     <w:rsid w:val="00AB5B53"/>

</xml_diff>

<commit_message>
Update midterm project document
</commit_message>
<xml_diff>
--- a/midterm_project_group2.docx
+++ b/midterm_project_group2.docx
@@ -254,7 +254,15 @@
         <w:jc w:val="center"/>
       </w:pPr>
       <w:r>
-        <w:t>at Karl-Franzens-University Graz</w:t>
+        <w:t>at Karl-</w:t>
+      </w:r>
+      <w:proofErr w:type="spellStart"/>
+      <w:r>
+        <w:t>Franzens</w:t>
+      </w:r>
+      <w:proofErr w:type="spellEnd"/>
+      <w:r>
+        <w:t>-University Graz</w:t>
       </w:r>
     </w:p>
     <w:p>
@@ -716,16 +724,21 @@
         <w:pStyle w:val="berschrift1"/>
       </w:pPr>
       <w:r>
+        <w:lastRenderedPageBreak/>
         <w:t>Data analysis</w:t>
       </w:r>
     </w:p>
     <w:p>
       <w:r>
-        <w:t xml:space="preserve">The analysis aims to quantify pedestrian accessibility to green spaces in Graz, following the core workflow of Heikinheimo et. al. (2023) using open geospatial data and network analysis. </w:t>
-      </w:r>
-      <w:r>
-        <w:lastRenderedPageBreak/>
-        <w:t>The approach consists of calculating walking distances along a pedestrian network and aggregating these distances into a spatial grid. Walking distances were computed with a multi-source Dijkstra algorithm implemented in Networkx, using edge length as the weight and a cutoff distance of 10,000m</w:t>
+        <w:t xml:space="preserve">The analysis aims to quantify pedestrian accessibility to green spaces in Graz, following the core workflow of Heikinheimo et. al. (2023) using open geospatial data and network analysis. The approach consists of calculating walking distances along a pedestrian network and aggregating these distances into a spatial grid. Walking distances were computed with a multi-source Dijkstra algorithm implemented in </w:t>
+      </w:r>
+      <w:proofErr w:type="spellStart"/>
+      <w:r>
+        <w:t>Networkx</w:t>
+      </w:r>
+      <w:proofErr w:type="spellEnd"/>
+      <w:r>
+        <w:t>, using edge length as the weight and a cutoff distance of 10,000m</w:t>
       </w:r>
       <w:r>
         <w:t>. Source nodes were derived from the previously snapped green space entry points. Distances were then assigned to building centroids via their nearest network node to approximate population distribution in the absence of detailed population data. The resulting distances were spatially aggregated to a 100m grid covering Graz, where the average walking distance per cell was calculated. Grid cells without buildings were excluded from the result, ensuring that the remaining grid cells represent potentially inhabited areas of Graz.</w:t>
@@ -890,77 +903,83 @@
     <w:p>
       <w:pPr>
         <w:pStyle w:val="Beschriftung"/>
+      </w:pPr>
+      <w:r>
+        <w:t xml:space="preserve">Figure </w:t>
+      </w:r>
+      <w:r>
+        <w:fldChar w:fldCharType="begin"/>
+      </w:r>
+      <w:r>
+        <w:instrText xml:space="preserve"> SEQ Figure \* ARABIC </w:instrText>
+      </w:r>
+      <w:r>
+        <w:fldChar w:fldCharType="separate"/>
+      </w:r>
+      <w:r>
+        <w:rPr>
+          <w:noProof/>
+        </w:rPr>
+        <w:t>1</w:t>
+      </w:r>
+      <w:r>
+        <w:fldChar w:fldCharType="end"/>
+      </w:r>
+      <w:r>
+        <w:t xml:space="preserve">: Result of </w:t>
+      </w:r>
+      <w:r>
+        <w:t>the average walking distance from grid cell containing buildings to green spaces in Graz</w:t>
+      </w:r>
+    </w:p>
+    <w:p>
+      <w:r>
+        <w:t xml:space="preserve">Figure 1 illustrates the average walking distance to the nearest green space aggregated to a 100 m grid for the city of Graz. Only grid cells containing buildings are shown, </w:t>
+      </w:r>
+      <w:r>
+        <w:lastRenderedPageBreak/>
+        <w:t>representing potentially inhabited areas. Short walking distances are concentrated in the central and densely built parts of the city, where green spaces are more frequent and well connected to the pedestrian network. Increasing distances can be observed towards the urban fringe, indicating reduced accessibility to green spaces in these areas. Overall, the map highlights spatial disparities in pedestrian access to green spaces across Graz and demonstrates the suitability of network-based distance measures for urban accessibility analysis.</w:t>
+      </w:r>
+    </w:p>
+    <w:p>
+      <w:pPr>
+        <w:pStyle w:val="berschrift1"/>
         <w:rPr>
           <w:lang w:eastAsia="de-AT"/>
         </w:rPr>
       </w:pPr>
       <w:r>
-        <w:t xml:space="preserve">Figure </w:t>
-      </w:r>
-      <w:r>
-        <w:fldChar w:fldCharType="begin"/>
-      </w:r>
-      <w:r>
-        <w:instrText xml:space="preserve"> SEQ Figure \* ARABIC </w:instrText>
-      </w:r>
-      <w:r>
-        <w:fldChar w:fldCharType="separate"/>
-      </w:r>
-      <w:r>
-        <w:rPr>
-          <w:noProof/>
-        </w:rPr>
-        <w:t>1</w:t>
-      </w:r>
-      <w:r>
-        <w:fldChar w:fldCharType="end"/>
-      </w:r>
-      <w:r>
-        <w:t xml:space="preserve">: Result of </w:t>
-      </w:r>
-      <w:r>
-        <w:t>the average walking distance from grid cell containing buildings to green spaces in Graz</w:t>
-      </w:r>
-    </w:p>
-    <w:p>
-      <w:pPr>
         <w:rPr>
           <w:lang w:eastAsia="de-AT"/>
         </w:rPr>
-      </w:pPr>
-      <w:r>
+        <w:t>Reproducibility</w:t>
+      </w:r>
+    </w:p>
+    <w:p>
+      <w:pPr>
         <w:rPr>
           <w:lang w:eastAsia="de-AT"/>
         </w:rPr>
-        <w:t>Results in figure 1 show only one grid cell with a walking distance greater than about 450m to the nearest green space and barely any that are farther than 225m away. Result depends strongly on selection of routing network and what kind of green spaces (forest, park, private gardens or courtyards) are included in the analysis.</w:t>
-      </w:r>
-    </w:p>
-    <w:p>
-      <w:pPr>
-        <w:pStyle w:val="berschrift1"/>
+      </w:pPr>
+      <w:r>
         <w:rPr>
           <w:lang w:eastAsia="de-AT"/>
         </w:rPr>
-      </w:pPr>
+        <w:t xml:space="preserve">The workflow of this analysis can be applied to other cities with just minor adjustments. The core steps (extraction of pedestrian network, identification of green spaces, network analysis, and spatial aggregation) rely on </w:t>
+      </w:r>
+      <w:proofErr w:type="gramStart"/>
       <w:r>
         <w:rPr>
           <w:lang w:eastAsia="de-AT"/>
         </w:rPr>
-        <w:lastRenderedPageBreak/>
-        <w:t>Reproducibility</w:t>
-      </w:r>
-    </w:p>
-    <w:p>
-      <w:pPr>
+        <w:t>open source</w:t>
+      </w:r>
+      <w:proofErr w:type="gramEnd"/>
+      <w:r>
         <w:rPr>
           <w:lang w:eastAsia="de-AT"/>
         </w:rPr>
-      </w:pPr>
-      <w:r>
-        <w:rPr>
-          <w:lang w:eastAsia="de-AT"/>
-        </w:rPr>
-        <w:t xml:space="preserve">The workflow of this analysis can be applied to other cities with just minor adjustments. The core steps (extraction of pedestrian network, identification of green spaces, network analysis, and spatial aggregation) rely on open source datasets and algorithms. To apply the workflow to another city, users primarily need to change the location name used for data retrieval from OpenStreetMap. The raster data used to derive green spaces in this study is available for Austria, alternatives can be found in Copernicus Land Cover or Urban Atlas data. </w:t>
+        <w:t xml:space="preserve"> datasets and algorithms. To apply the workflow to another city, users primarily need to change the location name used for data retrieval from OpenStreetMap. The raster data used to derive green spaces in this study is available for Austria, alternatives can be found in Copernicus Land Cover or Urban Atlas data. </w:t>
       </w:r>
       <w:r>
         <w:rPr>
@@ -1077,7 +1096,21 @@
         <w:rPr>
           <w:lang w:eastAsia="de-AT"/>
         </w:rPr>
-        <w:t xml:space="preserve">Austrian Federal Office of Metrology and Surveying (2024): Land Cover (LC) Operat 2021350. </w:t>
+        <w:t xml:space="preserve">Austrian Federal Office of Metrology and Surveying (2024): Land Cover (LC) </w:t>
+      </w:r>
+      <w:proofErr w:type="spellStart"/>
+      <w:r>
+        <w:rPr>
+          <w:lang w:eastAsia="de-AT"/>
+        </w:rPr>
+        <w:t>Operat</w:t>
+      </w:r>
+      <w:proofErr w:type="spellEnd"/>
+      <w:r>
+        <w:rPr>
+          <w:lang w:eastAsia="de-AT"/>
+        </w:rPr>
+        <w:t xml:space="preserve"> 2021350. </w:t>
       </w:r>
       <w:hyperlink r:id="rId15" w:anchor="/metadata/0dc5ecf7-79e9-48eb-a30b-b1bcca224ec1" w:history="1">
         <w:r>
@@ -2107,7 +2140,6 @@
   <w:style w:type="character" w:default="1" w:styleId="Absatz-Standardschriftart">
     <w:name w:val="Default Paragraph Font"/>
     <w:uiPriority w:val="1"/>
-    <w:semiHidden/>
     <w:unhideWhenUsed/>
   </w:style>
   <w:style w:type="table" w:default="1" w:styleId="NormaleTabelle">
@@ -2928,7 +2960,6 @@
     <w:sig w:usb0="E0002EFF" w:usb1="C000785B" w:usb2="00000009" w:usb3="00000000" w:csb0="000001FF" w:csb1="00000000"/>
   </w:font>
   <w:font w:name="Aptos">
-    <w:altName w:val="Calibri"/>
     <w:charset w:val="00"/>
     <w:family w:val="swiss"/>
     <w:pitch w:val="variable"/>
@@ -2968,6 +2999,7 @@
     <w:rsid w:val="003A5475"/>
     <w:rsid w:val="005622C1"/>
     <w:rsid w:val="0087036F"/>
+    <w:rsid w:val="009421AB"/>
     <w:rsid w:val="009B4800"/>
     <w:rsid w:val="009C47C2"/>
     <w:rsid w:val="00AB5B53"/>
@@ -2976,6 +3008,7 @@
     <w:rsid w:val="00CD6695"/>
     <w:rsid w:val="00DA0598"/>
     <w:rsid w:val="00DF6383"/>
+    <w:rsid w:val="00E60271"/>
     <w:rsid w:val="00F15B3B"/>
     <w:rsid w:val="00F76EC6"/>
     <w:rsid w:val="00F83592"/>

</xml_diff>

<commit_message>
Added figure of base data
</commit_message>
<xml_diff>
--- a/midterm_project_group2.docx
+++ b/midterm_project_group2.docx
@@ -18,7 +18,7 @@
           <w:lang w:eastAsia="de-AT"/>
         </w:rPr>
         <w:drawing>
-          <wp:anchor distT="0" distB="0" distL="114300" distR="114300" simplePos="0" relativeHeight="251659264" behindDoc="1" locked="0" layoutInCell="1" allowOverlap="1" wp14:anchorId="27F050B7" wp14:editId="5870B73D">
+          <wp:anchor distT="0" distB="0" distL="114300" distR="114300" simplePos="0" relativeHeight="251658240" behindDoc="1" locked="0" layoutInCell="1" allowOverlap="1" wp14:anchorId="27F050B7" wp14:editId="05EF898A">
             <wp:simplePos x="0" y="0"/>
             <wp:positionH relativeFrom="margin">
               <wp:align>left</wp:align>
@@ -93,7 +93,7 @@
           <w:lang w:eastAsia="de-AT"/>
         </w:rPr>
         <w:drawing>
-          <wp:anchor distT="0" distB="0" distL="114300" distR="114300" simplePos="0" relativeHeight="251658240" behindDoc="1" locked="0" layoutInCell="1" allowOverlap="1" wp14:anchorId="68C965E0" wp14:editId="1F429592">
+          <wp:anchor distT="0" distB="0" distL="114300" distR="114300" simplePos="0" relativeHeight="251657216" behindDoc="1" locked="0" layoutInCell="1" allowOverlap="1" wp14:anchorId="68C965E0" wp14:editId="5BE5475C">
             <wp:simplePos x="0" y="0"/>
             <wp:positionH relativeFrom="margin">
               <wp:align>right</wp:align>
@@ -254,15 +254,7 @@
         <w:jc w:val="center"/>
       </w:pPr>
       <w:r>
-        <w:t>at Karl-</w:t>
-      </w:r>
-      <w:proofErr w:type="spellStart"/>
-      <w:r>
-        <w:t>Franzens</w:t>
-      </w:r>
-      <w:proofErr w:type="spellEnd"/>
-      <w:r>
-        <w:t>-University Graz</w:t>
+        <w:t>at Karl-Franzens-University Graz</w:t>
       </w:r>
     </w:p>
     <w:p>
@@ -724,21 +716,16 @@
         <w:pStyle w:val="berschrift1"/>
       </w:pPr>
       <w:r>
+        <w:t>Data analysis</w:t>
+      </w:r>
+    </w:p>
+    <w:p>
+      <w:r>
+        <w:t xml:space="preserve">The analysis aims to quantify pedestrian accessibility to green spaces in Graz, following the core workflow of Heikinheimo et. al. (2023) using open geospatial data and network analysis. </w:t>
+      </w:r>
+      <w:r>
         <w:lastRenderedPageBreak/>
-        <w:t>Data analysis</w:t>
-      </w:r>
-    </w:p>
-    <w:p>
-      <w:r>
-        <w:t xml:space="preserve">The analysis aims to quantify pedestrian accessibility to green spaces in Graz, following the core workflow of Heikinheimo et. al. (2023) using open geospatial data and network analysis. The approach consists of calculating walking distances along a pedestrian network and aggregating these distances into a spatial grid. Walking distances were computed with a multi-source Dijkstra algorithm implemented in </w:t>
-      </w:r>
-      <w:proofErr w:type="spellStart"/>
-      <w:r>
-        <w:t>Networkx</w:t>
-      </w:r>
-      <w:proofErr w:type="spellEnd"/>
-      <w:r>
-        <w:t>, using edge length as the weight and a cutoff distance of 10,000m</w:t>
+        <w:t>The approach consists of calculating walking distances along a pedestrian network and aggregating these distances into a spatial grid. Walking distances were computed with a multi-source Dijkstra algorithm implemented in Networkx, using edge length as the weight and a cutoff distance of 10,000m</w:t>
       </w:r>
       <w:r>
         <w:t>. Source nodes were derived from the previously snapped green space entry points. Distances were then assigned to building centroids via their nearest network node to approximate population distribution in the absence of detailed population data. The resulting distances were spatially aggregated to a 100m grid covering Graz, where the average walking distance per cell was calculated. Grid cells without buildings were excluded from the result, ensuring that the remaining grid cells represent potentially inhabited areas of Graz.</w:t>
@@ -934,11 +921,11 @@
     </w:p>
     <w:p>
       <w:r>
-        <w:t xml:space="preserve">Figure 1 illustrates the average walking distance to the nearest green space aggregated to a 100 m grid for the city of Graz. Only grid cells containing buildings are shown, </w:t>
+        <w:t xml:space="preserve">Figure 1 illustrates the average walking distance to the nearest green space aggregated to a 100 m grid for the city of Graz. Only grid cells containing buildings are shown, representing potentially inhabited areas. Short walking distances are concentrated in the central and densely built parts of the city, where green spaces are more frequent and well connected to the pedestrian network. Increasing distances can be observed towards the urban fringe, indicating reduced accessibility to green spaces in these areas. Overall, the map highlights </w:t>
       </w:r>
       <w:r>
         <w:lastRenderedPageBreak/>
-        <w:t>representing potentially inhabited areas. Short walking distances are concentrated in the central and densely built parts of the city, where green spaces are more frequent and well connected to the pedestrian network. Increasing distances can be observed towards the urban fringe, indicating reduced accessibility to green spaces in these areas. Overall, the map highlights spatial disparities in pedestrian access to green spaces across Graz and demonstrates the suitability of network-based distance measures for urban accessibility analysis.</w:t>
+        <w:t>spatial disparities in pedestrian access to green spaces across Graz and demonstrates the suitability of network-based distance measures for urban accessibility analysis.</w:t>
       </w:r>
     </w:p>
     <w:p>
@@ -965,21 +952,7 @@
         <w:rPr>
           <w:lang w:eastAsia="de-AT"/>
         </w:rPr>
-        <w:t xml:space="preserve">The workflow of this analysis can be applied to other cities with just minor adjustments. The core steps (extraction of pedestrian network, identification of green spaces, network analysis, and spatial aggregation) rely on </w:t>
-      </w:r>
-      <w:proofErr w:type="gramStart"/>
-      <w:r>
-        <w:rPr>
-          <w:lang w:eastAsia="de-AT"/>
-        </w:rPr>
-        <w:t>open source</w:t>
-      </w:r>
-      <w:proofErr w:type="gramEnd"/>
-      <w:r>
-        <w:rPr>
-          <w:lang w:eastAsia="de-AT"/>
-        </w:rPr>
-        <w:t xml:space="preserve"> datasets and algorithms. To apply the workflow to another city, users primarily need to change the location name used for data retrieval from OpenStreetMap. The raster data used to derive green spaces in this study is available for Austria, alternatives can be found in Copernicus Land Cover or Urban Atlas data. </w:t>
+        <w:t xml:space="preserve">The workflow of this analysis can be applied to other cities with just minor adjustments. The core steps (extraction of pedestrian network, identification of green spaces, network analysis, and spatial aggregation) rely on open source datasets and algorithms. To apply the workflow to another city, users primarily need to change the location name used for data retrieval from OpenStreetMap. The raster data used to derive green spaces in this study is available for Austria, alternatives can be found in Copernicus Land Cover or Urban Atlas data. </w:t>
       </w:r>
       <w:r>
         <w:rPr>
@@ -1096,36 +1069,197 @@
         <w:rPr>
           <w:lang w:eastAsia="de-AT"/>
         </w:rPr>
-        <w:t xml:space="preserve">Austrian Federal Office of Metrology and Surveying (2024): Land Cover (LC) </w:t>
-      </w:r>
-      <w:proofErr w:type="spellStart"/>
-      <w:r>
-        <w:rPr>
-          <w:lang w:eastAsia="de-AT"/>
-        </w:rPr>
-        <w:t>Operat</w:t>
-      </w:r>
-      <w:proofErr w:type="spellEnd"/>
-      <w:r>
-        <w:rPr>
-          <w:lang w:eastAsia="de-AT"/>
-        </w:rPr>
-        <w:t xml:space="preserve"> 2021350. </w:t>
-      </w:r>
-      <w:hyperlink r:id="rId15" w:anchor="/metadata/0dc5ecf7-79e9-48eb-a30b-b1bcca224ec1" w:history="1">
+        <w:t xml:space="preserve">Austrian Federal Office of Metrology and Surveying (2024): Land Cover (LC) Operat 2021350. </w:t>
+      </w:r>
+      <w:hyperlink r:id="rId15" w:history="1">
         <w:r>
           <w:rPr>
             <w:rStyle w:val="Hyperlink"/>
             <w:lang w:eastAsia="de-AT"/>
           </w:rPr>
-          <w:t>https://data.bev.gv.at/geonetwork/srv/eng/catalog.search?node=srv#/metadata/0dc5ecf7-79e9-48eb-a30b-b1bcca224ec1</w:t>
+          <w:t>https://data.bev.gv.at/geonetwork/srv/eng/catalog.search?node=srv#/metadata/0dc5ecf7-79e9-48eb-a30b-b1bcca224ec1. Accessed 1.12.2025</w:t>
         </w:r>
       </w:hyperlink>
       <w:r>
         <w:rPr>
           <w:lang w:eastAsia="de-AT"/>
         </w:rPr>
-        <w:t>. Accessed 1.12.2025.</w:t>
+        <w:t>.</w:t>
+      </w:r>
+    </w:p>
+    <w:p>
+      <w:pPr>
+        <w:pStyle w:val="berschrift1"/>
+        <w:rPr>
+          <w:lang w:eastAsia="de-AT"/>
+        </w:rPr>
+      </w:pPr>
+      <w:r>
+        <w:rPr>
+          <w:lang w:eastAsia="de-AT"/>
+        </w:rPr>
+        <w:t>Annex</w:t>
+      </w:r>
+    </w:p>
+    <w:p>
+      <w:pPr>
+        <w:keepNext/>
+      </w:pPr>
+      <w:r>
+        <w:rPr>
+          <w:noProof/>
+          <w:lang w:eastAsia="de-AT"/>
+          <w14:ligatures w14:val="standardContextual"/>
+        </w:rPr>
+        <mc:AlternateContent>
+          <mc:Choice Requires="wpg">
+            <w:drawing>
+              <wp:inline distT="0" distB="0" distL="0" distR="0" wp14:anchorId="7F146457" wp14:editId="21E26083">
+                <wp:extent cx="3848735" cy="2418080"/>
+                <wp:effectExtent l="0" t="0" r="0" b="1270"/>
+                <wp:docPr id="1098155841" name="Gruppieren 1"/>
+                <wp:cNvGraphicFramePr/>
+                <a:graphic xmlns:a="http://schemas.openxmlformats.org/drawingml/2006/main">
+                  <a:graphicData uri="http://schemas.microsoft.com/office/word/2010/wordprocessingGroup">
+                    <wpg:wgp>
+                      <wpg:cNvGrpSpPr/>
+                      <wpg:grpSpPr>
+                        <a:xfrm>
+                          <a:off x="0" y="0"/>
+                          <a:ext cx="3848735" cy="2418080"/>
+                          <a:chOff x="0" y="0"/>
+                          <a:chExt cx="3848735" cy="2418080"/>
+                        </a:xfrm>
+                      </wpg:grpSpPr>
+                      <pic:pic xmlns:pic="http://schemas.openxmlformats.org/drawingml/2006/picture">
+                        <pic:nvPicPr>
+                          <pic:cNvPr id="1418343170" name="Grafik 1" descr="Ein Bild, das Karte, Text enthält.&#10;&#10;KI-generierte Inhalte können fehlerhaft sein."/>
+                          <pic:cNvPicPr>
+                            <a:picLocks noChangeAspect="1"/>
+                          </pic:cNvPicPr>
+                        </pic:nvPicPr>
+                        <pic:blipFill>
+                          <a:blip r:embed="rId16" cstate="print">
+                            <a:extLst>
+                              <a:ext uri="{28A0092B-C50C-407E-A947-70E740481C1C}">
+                                <a14:useLocalDpi xmlns:a14="http://schemas.microsoft.com/office/drawing/2010/main" val="0"/>
+                              </a:ext>
+                            </a:extLst>
+                          </a:blip>
+                          <a:stretch>
+                            <a:fillRect/>
+                          </a:stretch>
+                        </pic:blipFill>
+                        <pic:spPr>
+                          <a:xfrm>
+                            <a:off x="0" y="6350"/>
+                            <a:ext cx="2581275" cy="2411730"/>
+                          </a:xfrm>
+                          <a:prstGeom prst="rect">
+                            <a:avLst/>
+                          </a:prstGeom>
+                        </pic:spPr>
+                      </pic:pic>
+                      <pic:pic xmlns:pic="http://schemas.openxmlformats.org/drawingml/2006/picture">
+                        <pic:nvPicPr>
+                          <pic:cNvPr id="1399328892" name="Grafik 1" descr="Ein Bild, das Text, Screenshot enthält.&#10;&#10;KI-generierte Inhalte können fehlerhaft sein."/>
+                          <pic:cNvPicPr>
+                            <a:picLocks noChangeAspect="1"/>
+                          </pic:cNvPicPr>
+                        </pic:nvPicPr>
+                        <pic:blipFill>
+                          <a:blip r:embed="rId17">
+                            <a:extLst>
+                              <a:ext uri="{28A0092B-C50C-407E-A947-70E740481C1C}">
+                                <a14:useLocalDpi xmlns:a14="http://schemas.microsoft.com/office/drawing/2010/main" val="0"/>
+                              </a:ext>
+                            </a:extLst>
+                          </a:blip>
+                          <a:stretch>
+                            <a:fillRect/>
+                          </a:stretch>
+                        </pic:blipFill>
+                        <pic:spPr>
+                          <a:xfrm>
+                            <a:off x="2743200" y="0"/>
+                            <a:ext cx="1105535" cy="1799590"/>
+                          </a:xfrm>
+                          <a:prstGeom prst="rect">
+                            <a:avLst/>
+                          </a:prstGeom>
+                        </pic:spPr>
+                      </pic:pic>
+                    </wpg:wgp>
+                  </a:graphicData>
+                </a:graphic>
+              </wp:inline>
+            </w:drawing>
+          </mc:Choice>
+          <mc:Fallback>
+            <w:pict>
+              <v:group w14:anchorId="64922C58" id="Gruppieren 1" o:spid="_x0000_s1026" style="width:303.05pt;height:190.4pt;mso-position-horizontal-relative:char;mso-position-vertical-relative:line" coordsize="38487,24180" o:gfxdata="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">
+                <v:shapetype id="_x0000_t75" coordsize="21600,21600" o:spt="75" o:preferrelative="t" path="m@4@5l@4@11@9@11@9@5xe" filled="f" stroked="f">
+                  <v:stroke joinstyle="miter"/>
+                  <v:formulas>
+                    <v:f eqn="if lineDrawn pixelLineWidth 0"/>
+                    <v:f eqn="sum @0 1 0"/>
+                    <v:f eqn="sum 0 0 @1"/>
+                    <v:f eqn="prod @2 1 2"/>
+                    <v:f eqn="prod @3 21600 pixelWidth"/>
+                    <v:f eqn="prod @3 21600 pixelHeight"/>
+                    <v:f eqn="sum @0 0 1"/>
+                    <v:f eqn="prod @6 1 2"/>
+                    <v:f eqn="prod @7 21600 pixelWidth"/>
+                    <v:f eqn="sum @8 21600 0"/>
+                    <v:f eqn="prod @7 21600 pixelHeight"/>
+                    <v:f eqn="sum @10 21600 0"/>
+                  </v:formulas>
+                  <v:path o:extrusionok="f" gradientshapeok="t" o:connecttype="rect"/>
+                  <o:lock v:ext="edit" aspectratio="t"/>
+                </v:shapetype>
+                <v:shape id="Grafik 1" o:spid="_x0000_s1027" type="#_x0000_t75" alt="Ein Bild, das Karte, Text enthält.&#10;&#10;KI-generierte Inhalte können fehlerhaft sein." style="position:absolute;top:63;width:25812;height:24117;visibility:visible;mso-wrap-style:square" o:gfxdata="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">
+                  <v:imagedata r:id="rId18" o:title="Ein Bild, das Karte, Text enthält.&#10;&#10;KI-generierte Inhalte können fehlerhaft sein"/>
+                </v:shape>
+                <v:shape id="Grafik 1" o:spid="_x0000_s1028" type="#_x0000_t75" alt="Ein Bild, das Text, Screenshot enthält.&#10;&#10;KI-generierte Inhalte können fehlerhaft sein." style="position:absolute;left:27432;width:11055;height:17995;visibility:visible;mso-wrap-style:square" o:gfxdata="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">
+                  <v:imagedata r:id="rId19" o:title="Ein Bild, das Text, Screenshot enthält.&#10;&#10;KI-generierte Inhalte können fehlerhaft sein"/>
+                </v:shape>
+                <w10:anchorlock/>
+              </v:group>
+            </w:pict>
+          </mc:Fallback>
+        </mc:AlternateContent>
+      </w:r>
+    </w:p>
+    <w:p>
+      <w:pPr>
+        <w:pStyle w:val="Beschriftung"/>
+        <w:rPr>
+          <w:lang w:eastAsia="de-AT"/>
+        </w:rPr>
+      </w:pPr>
+      <w:r>
+        <w:t xml:space="preserve">Figure </w:t>
+      </w:r>
+      <w:r>
+        <w:fldChar w:fldCharType="begin"/>
+      </w:r>
+      <w:r>
+        <w:instrText xml:space="preserve"> SEQ Figure \* ARABIC </w:instrText>
+      </w:r>
+      <w:r>
+        <w:fldChar w:fldCharType="separate"/>
+      </w:r>
+      <w:r>
+        <w:rPr>
+          <w:noProof/>
+        </w:rPr>
+        <w:t>2</w:t>
+      </w:r>
+      <w:r>
+        <w:fldChar w:fldCharType="end"/>
+      </w:r>
+      <w:r>
+        <w:t>: Base data used for analysis</w:t>
       </w:r>
     </w:p>
     <w:sectPr>
@@ -2140,6 +2274,7 @@
   <w:style w:type="character" w:default="1" w:styleId="Absatz-Standardschriftart">
     <w:name w:val="Default Paragraph Font"/>
     <w:uiPriority w:val="1"/>
+    <w:semiHidden/>
     <w:unhideWhenUsed/>
   </w:style>
   <w:style w:type="table" w:default="1" w:styleId="NormaleTabelle">
@@ -2960,6 +3095,7 @@
     <w:sig w:usb0="E0002EFF" w:usb1="C000785B" w:usb2="00000009" w:usb3="00000000" w:csb0="000001FF" w:csb1="00000000"/>
   </w:font>
   <w:font w:name="Aptos">
+    <w:altName w:val="Calibri"/>
     <w:charset w:val="00"/>
     <w:family w:val="swiss"/>
     <w:pitch w:val="variable"/>
@@ -2998,11 +3134,13 @@
     <w:rsid w:val="002E2545"/>
     <w:rsid w:val="003A5475"/>
     <w:rsid w:val="005622C1"/>
+    <w:rsid w:val="006A7045"/>
     <w:rsid w:val="0087036F"/>
     <w:rsid w:val="009421AB"/>
     <w:rsid w:val="009B4800"/>
     <w:rsid w:val="009C47C2"/>
     <w:rsid w:val="00AB5B53"/>
+    <w:rsid w:val="00BD4079"/>
     <w:rsid w:val="00C137C4"/>
     <w:rsid w:val="00C916DC"/>
     <w:rsid w:val="00CD6695"/>

</xml_diff>